<commit_message>
Some proof reading done
</commit_message>
<xml_diff>
--- a/Report/RegionalSample.docx
+++ b/Report/RegionalSample.docx
@@ -112,7 +112,7 @@
         <w:t xml:space="preserve"> </w:t>
       </w:r>
       <w:r>
-        <w:t xml:space="preserve">8-km grid at over 1,400 moniotring sites on Public Conservation Land (PCL). The NLM programme focusses on status and trend monitoring at the national scale for key indicators of ecological integrity. This allows DOC to make statistically valid inference over all of PCL.</w:t>
+        <w:t xml:space="preserve">8-km grid at over 1,400 monitoring sites on Public Conservation Land (PCL). The NLM programme focuses on status and trend monitoring at the national scale for key indicators of ecological integrity. This allows DOC to make statistically valid inference over all of PCL.</w:t>
       </w:r>
     </w:p>
     <w:p>
@@ -127,10 +127,10 @@
       <w:pPr>
         <w:pStyle w:val="Heading2"/>
       </w:pPr>
-      <w:bookmarkStart w:id="22" w:name="monitoring-design"/>
+      <w:bookmarkStart w:id="22" w:name="principles-of-monitoring"/>
       <w:bookmarkEnd w:id="22"/>
       <w:r>
-        <w:t xml:space="preserve">Monitoring design</w:t>
+        <w:t xml:space="preserve">Principles of monitoring</w:t>
       </w:r>
     </w:p>
     <w:p>
@@ -196,7 +196,7 @@
         <w:t xml:space="preserve"> </w:t>
       </w:r>
       <w:r>
-        <w:t xml:space="preserve">monitored on a non-overlapping rotating schedule. Monitoring in this way puts emphasis on capturing spatial varibility over short-term trends. The programme captures long-term trends in</w:t>
+        <w:t xml:space="preserve">monitored on a non-overlapping rotating schedule. Monitoring in this way puts emphasis on capturing spatial variability over short-term trends. The programme captures long-term trends in</w:t>
       </w:r>
       <w:r>
         <w:t xml:space="preserve"> </w:t>
@@ -204,17 +204,91 @@
       <w:r>
         <w:t xml:space="preserve">ecological integrity through repeated sampling every 5-years. The 8-km grid exists across all of New Zealand and can be extended to Regional Council land, for example Greater Wellington Regional Council.</w:t>
       </w:r>
-      <w:r>
-        <w:t xml:space="preserve"> </w:t>
-      </w:r>
-      <w:r>
-        <w:t xml:space="preserve">Although systematic samples are not very flexible, the 8-km grid is very effective for monitoring biodiversity on a large scale. See below for an example</w:t>
-      </w:r>
-      <w:r>
-        <w:t xml:space="preserve"> </w:t>
-      </w:r>
-      <w:r>
-        <w:t xml:space="preserve">of the 8-km grid in the Otago Region.</w:t>
+    </w:p>
+    <w:p>
+      <w:pPr>
+        <w:pStyle w:val="BodyText"/>
+      </w:pPr>
+      <w:r>
+        <w:t xml:space="preserve">Although systematic samples are not very flexible, the 8-km grid is very effective for monitoring biodiversity on a large scale. However, the 8-km grid would not be fit-for-purpose for monitoring of fragmented ecosystems with variable areas spread over a broad spatial extent. To facilitate monitoring of management effectiveness DOC has developed a flexible, adaptive approach to monitoring design based on what is known as a Master Sample. A master</w:t>
+      </w:r>
+      <w:r>
+        <w:t xml:space="preserve"> </w:t>
+      </w:r>
+      <w:r>
+        <w:t xml:space="preserve">sample consists of a large number of sites which can be sub-sampled for a variety of different monitoring programmes. Master Samples are used to coordinate</w:t>
+      </w:r>
+      <w:r>
+        <w:t xml:space="preserve"> </w:t>
+      </w:r>
+      <w:r>
+        <w:t xml:space="preserve">monitoring between different organizations and have been implemented in the United State (Washington, Oregon and Alaska) as well as Western Canada. Specifically,</w:t>
+      </w:r>
+      <w:r>
+        <w:t xml:space="preserve"> </w:t>
+      </w:r>
+      <w:r>
+        <w:t xml:space="preserve">the New Zealand Master Sample is a spatially balanced sample with a hierarchical order generated using Balanced Acceptance Sampling (BAS)</w:t>
+      </w:r>
+      <w:r>
+        <w:t xml:space="preserve"> </w:t>
+      </w:r>
+      <w:r>
+        <w:t xml:space="preserve">(van Dam-Bates et al., 2018)</w:t>
+      </w:r>
+      <w:r>
+        <w:t xml:space="preserve">. Although spatial spread</w:t>
+      </w:r>
+      <w:r>
+        <w:t xml:space="preserve"> </w:t>
+      </w:r>
+      <w:r>
+        <w:t xml:space="preserve">is not as good as a systematic sample, it is made up for a much more flexible design. The BAS Master Sample is dense, meaning that there are an infinite number of samples to select</w:t>
+      </w:r>
+      <w:r>
+        <w:t xml:space="preserve"> </w:t>
+      </w:r>
+      <w:r>
+        <w:t xml:space="preserve">within any sub-region in New Zealand. This allows for it to be relevant at any spatial scale. Using the hierarchical ordering of the Master Sample is how it helps coordinate monitoring.</w:t>
+      </w:r>
+      <w:r>
+        <w:t xml:space="preserve"> </w:t>
+      </w:r>
+      <w:r>
+        <w:t xml:space="preserve">Sites have a unique ID that matches between different monitoring programmes that have overlapping space and it guarantees that the same sites are selected for both programmes allowing an</w:t>
+      </w:r>
+      <w:r>
+        <w:t xml:space="preserve"> </w:t>
+      </w:r>
+      <w:r>
+        <w:t xml:space="preserve">automatic sharing of resources. Below shows an example of generating a sample using the Master Sample for the Otago region with a similar sample size to</w:t>
+      </w:r>
+      <w:r>
+        <w:t xml:space="preserve"> </w:t>
+      </w:r>
+      <w:r>
+        <w:t xml:space="preserve">the 8-km grid. Of note, the Master Sample can be combined with the 8-km grid for estimation as both are unbiased area proportional samples, and this has been shown by simulation</w:t>
+      </w:r>
+      <w:r>
+        <w:t xml:space="preserve"> </w:t>
+      </w:r>
+      <w:r>
+        <w:t xml:space="preserve">(van Dam-Bates et al., 2018)</w:t>
+      </w:r>
+      <w:r>
+        <w:t xml:space="preserve">.</w:t>
+      </w:r>
+      <w:r>
+        <w:t xml:space="preserve"> </w:t>
+      </w:r>
+      <w:r>
+        <w:t xml:space="preserve">Using the Master Sample ensures that objective probabilistic monitoring takes places that integrates with future DOC monitoring work and the existing National</w:t>
+      </w:r>
+      <w:r>
+        <w:t xml:space="preserve"> </w:t>
+      </w:r>
+      <w:r>
+        <w:t xml:space="preserve">Biodiversity Monitoring Programme. In fact, the Master Sample used on PCL explicitly integrates the 8-km grid into any new monitoring programmes.</w:t>
       </w:r>
     </w:p>
     <w:p>
@@ -226,12 +300,12 @@
           <wp:inline>
             <wp:extent cx="5334000" cy="5331460"/>
             <wp:effectExtent b="0" l="0" r="0" t="0"/>
-            <wp:docPr descr="Otago Region Example of the 8-km grid which yields 574 sites." title="" id="1" name="Picture"/>
+            <wp:docPr descr="Otago Region Example of the Master Sample matching sample size as the 8-km grid." title="" id="1" name="Picture"/>
             <a:graphic>
               <a:graphicData uri="http://schemas.openxmlformats.org/drawingml/2006/picture">
                 <pic:pic>
                   <pic:nvPicPr>
-                    <pic:cNvPr descr="images/Tier1Otago.png" id="0" name="Picture"/>
+                    <pic:cNvPr descr="images/MSOtago.png" id="0" name="Picture"/>
                     <pic:cNvPicPr>
                       <a:picLocks noChangeArrowheads="1" noChangeAspect="1"/>
                     </pic:cNvPicPr>
@@ -269,7 +343,7 @@
         <w:pStyle w:val="ImageCaption"/>
       </w:pPr>
       <w:r>
-        <w:t xml:space="preserve">Otago Region Example of the 8-km grid which yields 574 sites.</w:t>
+        <w:t xml:space="preserve">Otago Region Example of the Master Sample matching sample size as the 8-km grid.</w:t>
       </w:r>
     </w:p>
     <w:p>
@@ -277,85 +351,13 @@
         <w:pStyle w:val="BodyText"/>
       </w:pPr>
       <w:r>
-        <w:t xml:space="preserve">Recently DOC has designed a Tier 2 national level monitoring for management effectiveness programme based on what is known as a Master Sample. A Master</w:t>
-      </w:r>
-      <w:r>
-        <w:t xml:space="preserve"> </w:t>
-      </w:r>
-      <w:r>
-        <w:t xml:space="preserve">Sample simply consists of a large number of sites which can be sub-sampled for a variety of different monitoring programmes. Master Samples are used to coordinate</w:t>
-      </w:r>
-      <w:r>
-        <w:t xml:space="preserve"> </w:t>
-      </w:r>
-      <w:r>
-        <w:t xml:space="preserve">monitoring between different organizations and have been implemented in the United State (Washington, Oregon and Alaska) as well as Western Canada. Specifically,</w:t>
-      </w:r>
-      <w:r>
-        <w:t xml:space="preserve"> </w:t>
-      </w:r>
-      <w:r>
-        <w:t xml:space="preserve">the New Zealand Master Sample is a spatially balanced sample with a hierachical order generated using Balanced Acceptance Sampling (BAS)</w:t>
-      </w:r>
-      <w:r>
-        <w:t xml:space="preserve"> </w:t>
-      </w:r>
-      <w:r>
-        <w:t xml:space="preserve">(van Dam-Bates et al., 2018)</w:t>
-      </w:r>
-      <w:r>
-        <w:t xml:space="preserve">. Although spatial spread</w:t>
-      </w:r>
-      <w:r>
-        <w:t xml:space="preserve"> </w:t>
-      </w:r>
-      <w:r>
-        <w:t xml:space="preserve">is not as good as a systematic sample, it is made up for a much more flexible design. The BAS Master Sample is dense, meaning that there are an infinite number of samples to select</w:t>
-      </w:r>
-      <w:r>
-        <w:t xml:space="preserve"> </w:t>
-      </w:r>
-      <w:r>
-        <w:t xml:space="preserve">within any sub-region in New Zealand. This allows for it to be relevant at any spatial scale. Using the hiearchicial ordering of the Master Sample is how it helps coordinate monitoring.</w:t>
-      </w:r>
-      <w:r>
-        <w:t xml:space="preserve"> </w:t>
-      </w:r>
-      <w:r>
-        <w:t xml:space="preserve">Sites have a unique ID that matches between different monitoring programmes that have overlapping space and it guarentees that the same sites are selected for both programmes allowing an</w:t>
-      </w:r>
-      <w:r>
-        <w:t xml:space="preserve"> </w:t>
-      </w:r>
-      <w:r>
-        <w:t xml:space="preserve">automatic sharing of resources. Below shows an example of generating a sample using the Master Sample for the Otago region with a similar sample size to</w:t>
-      </w:r>
-      <w:r>
-        <w:t xml:space="preserve"> </w:t>
-      </w:r>
-      <w:r>
-        <w:t xml:space="preserve">the 8-km grid. Of note, the Master Sample can be combined with the 8-km grid for estimation as both are unbiased area proportional samples, and this has been shown by simulation</w:t>
-      </w:r>
-      <w:r>
-        <w:t xml:space="preserve"> </w:t>
-      </w:r>
-      <w:r>
-        <w:t xml:space="preserve">(van Dam-Bates et al., 2018)</w:t>
-      </w:r>
-      <w:r>
-        <w:t xml:space="preserve">.</w:t>
-      </w:r>
-      <w:r>
-        <w:t xml:space="preserve"> </w:t>
-      </w:r>
-      <w:r>
-        <w:t xml:space="preserve">Using the Master Sample ensures that objective probabilistic monitoring takes places that integrates with future DOC monitoring work and the existing National</w:t>
-      </w:r>
-      <w:r>
-        <w:t xml:space="preserve"> </w:t>
-      </w:r>
-      <w:r>
-        <w:t xml:space="preserve">Biodiversity Monitoring Programme. In fact, the Master Sample used on PCL explicitly integrates the 8-km grid into any new monitoring programmes.</w:t>
+        <w:t xml:space="preserve">See below for an example</w:t>
+      </w:r>
+      <w:r>
+        <w:t xml:space="preserve"> </w:t>
+      </w:r>
+      <w:r>
+        <w:t xml:space="preserve">of the 8-km grid in the Otago Region.</w:t>
       </w:r>
     </w:p>
     <w:p>
@@ -367,12 +369,12 @@
           <wp:inline>
             <wp:extent cx="5334000" cy="5331460"/>
             <wp:effectExtent b="0" l="0" r="0" t="0"/>
-            <wp:docPr descr="Otago Region Example of the Master Sample matching sample size as the 8-km grid." title="" id="1" name="Picture"/>
+            <wp:docPr descr="Otago Region Example of the 8-km grid which yields 574 sites." title="" id="1" name="Picture"/>
             <a:graphic>
               <a:graphicData uri="http://schemas.openxmlformats.org/drawingml/2006/picture">
                 <pic:pic>
                   <pic:nvPicPr>
-                    <pic:cNvPr descr="images/MSOtago.png" id="0" name="Picture"/>
+                    <pic:cNvPr descr="images/Tier1Otago.png" id="0" name="Picture"/>
                     <pic:cNvPicPr>
                       <a:picLocks noChangeArrowheads="1" noChangeAspect="1"/>
                     </pic:cNvPicPr>
@@ -410,7 +412,25 @@
         <w:pStyle w:val="ImageCaption"/>
       </w:pPr>
       <w:r>
-        <w:t xml:space="preserve">Otago Region Example of the Master Sample matching sample size as the 8-km grid.</w:t>
+        <w:t xml:space="preserve">Otago Region Example of the 8-km grid which yields 574 sites.</w:t>
+      </w:r>
+    </w:p>
+    <w:p>
+      <w:pPr>
+        <w:pStyle w:val="Heading2"/>
+      </w:pPr>
+      <w:bookmarkStart w:id="26" w:name="objectives"/>
+      <w:bookmarkEnd w:id="26"/>
+      <w:r>
+        <w:t xml:space="preserve">Objectives</w:t>
+      </w:r>
+    </w:p>
+    <w:p>
+      <w:pPr>
+        <w:pStyle w:val="FirstParagraph"/>
+      </w:pPr>
+      <w:r>
+        <w:t xml:space="preserve">Regional councils have statutory responsibilities for monitoring the state of the environment (SOE) and the effectiveness of policies and rules on the maintenance of indigenous biodiversity.</w:t>
       </w:r>
     </w:p>
     <w:p>
@@ -418,154 +438,136 @@
         <w:pStyle w:val="BodyText"/>
       </w:pPr>
       <w:r>
-        <w:t xml:space="preserve">In order to integrate monitoring between the Regional Councils and DOC we recommend implementing the New Zealand Master Sample</w:t>
-      </w:r>
-      <w:r>
-        <w:t xml:space="preserve"> </w:t>
-      </w:r>
-      <w:r>
-        <w:t xml:space="preserve">(van Dam-Bates et al., 2018)</w:t>
-      </w:r>
-      <w:r>
-        <w:t xml:space="preserve">. This document compares</w:t>
-      </w:r>
-      <w:r>
-        <w:t xml:space="preserve"> </w:t>
-      </w:r>
-      <w:r>
-        <w:t xml:space="preserve">and contrasts the advantages of the Master Sample over adopting the 8-km grid for Regional Councils who manage diverse ecosystems mixed with</w:t>
-      </w:r>
-      <w:r>
-        <w:t xml:space="preserve"> </w:t>
-      </w:r>
-      <w:r>
-        <w:t xml:space="preserve">protected habitats, industry and urban areas. We describe the two designs in the context of the sampling requirements</w:t>
-      </w:r>
-    </w:p>
-    <w:p>
-      <w:pPr>
-        <w:pStyle w:val="Compact"/>
+        <w:t xml:space="preserve">Objectives drive monitoring programme design. For the purposes of this document we assume 2 main objectives for regional council biodiversity monitoring.</w:t>
+      </w:r>
+    </w:p>
+    <w:p>
+      <w:pPr>
         <w:numPr>
           <w:numId w:val="1001"/>
           <w:ilvl w:val="0"/>
         </w:numPr>
       </w:pPr>
       <w:r>
-        <w:t xml:space="preserve">Stratifcation (Forest, Urban, Pasture)</w:t>
-      </w:r>
-    </w:p>
-    <w:p>
-      <w:pPr>
-        <w:pStyle w:val="Compact"/>
+        <w:t xml:space="preserve">To provide unbiased assessment of the SOE based on indicators from the regional council indicator framework.</w:t>
+      </w:r>
+    </w:p>
+    <w:p>
+      <w:pPr>
         <w:numPr>
           <w:numId w:val="1001"/>
           <w:ilvl w:val="0"/>
         </w:numPr>
       </w:pPr>
       <w:r>
-        <w:t xml:space="preserve">Multiple Spatial Scales</w:t>
+        <w:t xml:space="preserve">To determine the effectiveness of policy and management interventions.</w:t>
+      </w:r>
+    </w:p>
+    <w:p>
+      <w:pPr>
+        <w:pStyle w:val="FirstParagraph"/>
+      </w:pPr>
+      <w:r>
+        <w:t xml:space="preserve">This document describes an approach for biodiversity monitoring for regional councils. It builds on developments made by DOC building a monitoring and reporting system. We will present a recommended approach for monitoring which meets the objectives stated above. We will demonstrate the approach through the use of scenarios in different regions.</w:t>
+      </w:r>
+    </w:p>
+    <w:p>
+      <w:pPr>
+        <w:pStyle w:val="Heading1"/>
+      </w:pPr>
+      <w:bookmarkStart w:id="27" w:name="recommended-monitoring-design-for-regional-councils"/>
+      <w:bookmarkEnd w:id="27"/>
+      <w:r>
+        <w:t xml:space="preserve">Recommended monitoring design for regional councils</w:t>
+      </w:r>
+    </w:p>
+    <w:p>
+      <w:pPr>
+        <w:pStyle w:val="FirstParagraph"/>
+      </w:pPr>
+      <w:r>
+        <w:t xml:space="preserve">In order to integrate monitoring between the Regional Councils and DOC we recommend implementing the New Zealand Master Sample</w:t>
+      </w:r>
+      <w:r>
+        <w:t xml:space="preserve"> </w:t>
+      </w:r>
+      <w:r>
+        <w:t xml:space="preserve">(van Dam-Bates et al., 2018)</w:t>
+      </w:r>
+      <w:r>
+        <w:t xml:space="preserve">. This document compares</w:t>
+      </w:r>
+      <w:r>
+        <w:t xml:space="preserve"> </w:t>
+      </w:r>
+      <w:r>
+        <w:t xml:space="preserve">and contrasts the advantages of the Master Sample over adopting the 8-km grid for Regional Councils who manage diverse ecosystems mixed with</w:t>
+      </w:r>
+      <w:r>
+        <w:t xml:space="preserve"> </w:t>
+      </w:r>
+      <w:r>
+        <w:t xml:space="preserve">protected habitats, industry and urban areas. We describe the two designs in the context of the sampling requirements</w:t>
       </w:r>
     </w:p>
     <w:p>
       <w:pPr>
         <w:pStyle w:val="Compact"/>
-        <w:numPr>
-          <w:numId w:val="1001"/>
-          <w:ilvl w:val="0"/>
-        </w:numPr>
-      </w:pPr>
-      <w:r>
-        <w:t xml:space="preserve">Adaptability (inaccessible sites, changing resources etc.)</w:t>
-      </w:r>
-    </w:p>
-    <w:p>
-      <w:pPr>
-        <w:pStyle w:val="Compact"/>
-        <w:numPr>
-          <w:numId w:val="1001"/>
-          <w:ilvl w:val="0"/>
-        </w:numPr>
-      </w:pPr>
-      <w:r>
-        <w:t xml:space="preserve">Incorporate legacy monitoring</w:t>
-      </w:r>
-    </w:p>
-    <w:p>
-      <w:pPr>
-        <w:pStyle w:val="Compact"/>
-        <w:numPr>
-          <w:numId w:val="1001"/>
-          <w:ilvl w:val="0"/>
-        </w:numPr>
-      </w:pPr>
-      <w:r>
-        <w:t xml:space="preserve">Coordination between MfE and DOC.</w:t>
-      </w:r>
-    </w:p>
-    <w:p>
-      <w:pPr>
-        <w:pStyle w:val="Heading2"/>
-      </w:pPr>
-      <w:bookmarkStart w:id="26" w:name="objectives"/>
-      <w:bookmarkEnd w:id="26"/>
-      <w:r>
-        <w:t xml:space="preserve">Objectives</w:t>
-      </w:r>
-    </w:p>
-    <w:p>
-      <w:pPr>
-        <w:pStyle w:val="FirstParagraph"/>
-      </w:pPr>
-      <w:r>
-        <w:t xml:space="preserve">Regional councils have statutory responsibilities for monitoring the state of the environment (SOE) and the effectiveness of policies and rules on the maintenance of indigenous biodiversity.</w:t>
-      </w:r>
-    </w:p>
-    <w:p>
-      <w:pPr>
-        <w:pStyle w:val="BodyText"/>
-      </w:pPr>
-      <w:r>
-        <w:t xml:space="preserve">Objectives drive monitoring programme design. For the purposes of this document we assume 2 main objectives for regional council biodiversity monitoring.</w:t>
-      </w:r>
-    </w:p>
-    <w:p>
-      <w:pPr>
         <w:numPr>
           <w:numId w:val="1002"/>
           <w:ilvl w:val="0"/>
         </w:numPr>
       </w:pPr>
       <w:r>
-        <w:t xml:space="preserve">To provide unbiased assessment of the SOE based on indicators from the regional council indicator framework.</w:t>
-      </w:r>
-    </w:p>
-    <w:p>
-      <w:pPr>
+        <w:t xml:space="preserve">Stratification (Forest, Urban, Pasture)</w:t>
+      </w:r>
+    </w:p>
+    <w:p>
+      <w:pPr>
+        <w:pStyle w:val="Compact"/>
         <w:numPr>
           <w:numId w:val="1002"/>
           <w:ilvl w:val="0"/>
         </w:numPr>
       </w:pPr>
       <w:r>
-        <w:t xml:space="preserve">To determine the effectiveness of policy and management interventions.</w:t>
-      </w:r>
-    </w:p>
-    <w:p>
-      <w:pPr>
-        <w:pStyle w:val="FirstParagraph"/>
-      </w:pPr>
-      <w:r>
-        <w:t xml:space="preserve">This document describes an approach for biodiversity monitoring for regional councils. It builds on developments made by DOC building a monitoring and reporting system. We will present a recommended approach for monitoring which meets the objectives stated above. We will demonstrate the approach through the use of scenarios in different regions.</w:t>
-      </w:r>
-    </w:p>
-    <w:p>
-      <w:pPr>
-        <w:pStyle w:val="Heading1"/>
-      </w:pPr>
-      <w:bookmarkStart w:id="27" w:name="aligning-monitoring-between-doc-and-regional-councils"/>
-      <w:bookmarkEnd w:id="27"/>
-      <w:r>
-        <w:t xml:space="preserve">Aligning monitoring between DOC and regional councils</w:t>
+        <w:t xml:space="preserve">Multiple Spatial Scales</w:t>
+      </w:r>
+    </w:p>
+    <w:p>
+      <w:pPr>
+        <w:pStyle w:val="Compact"/>
+        <w:numPr>
+          <w:numId w:val="1002"/>
+          <w:ilvl w:val="0"/>
+        </w:numPr>
+      </w:pPr>
+      <w:r>
+        <w:t xml:space="preserve">Adaptability (inaccessible sites, changing resources etc.)</w:t>
+      </w:r>
+    </w:p>
+    <w:p>
+      <w:pPr>
+        <w:pStyle w:val="Compact"/>
+        <w:numPr>
+          <w:numId w:val="1002"/>
+          <w:ilvl w:val="0"/>
+        </w:numPr>
+      </w:pPr>
+      <w:r>
+        <w:t xml:space="preserve">Incorporate legacy monitoring</w:t>
+      </w:r>
+    </w:p>
+    <w:p>
+      <w:pPr>
+        <w:pStyle w:val="Compact"/>
+        <w:numPr>
+          <w:numId w:val="1002"/>
+          <w:ilvl w:val="0"/>
+        </w:numPr>
+      </w:pPr>
+      <w:r>
+        <w:t xml:space="preserve">Coordination between MfE and DOC.</w:t>
       </w:r>
     </w:p>
     <w:p>
@@ -589,7 +591,7 @@
         <w:t xml:space="preserve"> </w:t>
       </w:r>
       <w:r>
-        <w:t xml:space="preserve">Stratification is a powerful tool to improve precision of a sample by focussing more effort in areas that are more variable.</w:t>
+        <w:t xml:space="preserve">Stratification is a powerful tool to improve precision of a sample by focusing more effort in areas that are more variable.</w:t>
       </w:r>
       <w:r>
         <w:t xml:space="preserve"> </w:t>
@@ -621,7 +623,7 @@
         <w:pStyle w:val="BodyText"/>
       </w:pPr>
       <w:r>
-        <w:t xml:space="preserve">Systematic sampling such as the 8-km grid can stratifed by changing the grid size in each region. For example, pasture could be sampled every 10-km while native forest every 6-km.</w:t>
+        <w:t xml:space="preserve">Systematic sampling such as the 8-km grid can stratified by changing the grid size in each region. For example, pasture could be sampled every 10-km while native forest every 6-km.</w:t>
       </w:r>
       <w:r>
         <w:t xml:space="preserve"> </w:t>
@@ -660,10 +662,22 @@
     </w:p>
     <w:p>
       <w:pPr>
+        <w:pStyle w:val="Compact"/>
+        <w:numPr>
+          <w:numId w:val="1003"/>
+          <w:ilvl w:val="0"/>
+        </w:numPr>
+      </w:pPr>
+      <w:r>
+        <w:t xml:space="preserve">Design to adapt for changing landcover</w:t>
+      </w:r>
+    </w:p>
+    <w:p>
+      <w:pPr>
         <w:pStyle w:val="FirstParagraph"/>
       </w:pPr>
       <w:r>
-        <w:t xml:space="preserve">Heterogeneity in ecosystems also means that there are many sites which may be rejected due to lack of access to private land or the randomly selected site lands</w:t>
+        <w:t xml:space="preserve">Heterogeneity in ecosystems/landcover means that there are many sites which may be rejected due to lack of access to private land or the randomly selected site lands</w:t>
       </w:r>
       <w:r>
         <w:t xml:space="preserve"> </w:t>
@@ -681,13 +695,13 @@
         <w:t xml:space="preserve"> </w:t>
       </w:r>
       <w:r>
-        <w:t xml:space="preserve">in the design to relocate sites that fail to fall onto accesible areas. Due to the hiearchcical ordering, if a site is rejected, a new site in order is available to replace it</w:t>
-      </w:r>
-      <w:r>
-        <w:t xml:space="preserve"> </w:t>
-      </w:r>
-      <w:r>
-        <w:t xml:space="preserve">mainting overall spatial balance. Instead of the user needing to re-establish the site randomly, they move down the list of available sites adding the new one and removing the missed site.</w:t>
+        <w:t xml:space="preserve">in the design to relocate sites that fail to fall onto accessible areas. Due to the hierarchical ordering, if a site is rejected, a new site in order is available to replace it</w:t>
+      </w:r>
+      <w:r>
+        <w:t xml:space="preserve"> </w:t>
+      </w:r>
+      <w:r>
+        <w:t xml:space="preserve">maintaining overall spatial balance. Instead of the user needing to re-establish the site randomly, they move down the list of available sites adding the new one and removing the missed site.</w:t>
       </w:r>
       <w:r>
         <w:t xml:space="preserve"> </w:t>
@@ -735,7 +749,7 @@
         <w:t xml:space="preserve"> </w:t>
       </w:r>
       <w:r>
-        <w:t xml:space="preserve">In contrast, the Master Sample expicitly includes legacy monitoring. If legacy monitoring in an area is adequate, then no Master Sample site may even be used.</w:t>
+        <w:t xml:space="preserve">In contrast, the Master Sample explicitly includes legacy monitoring. If legacy monitoring in an area is adequate, then no Master Sample site may even be used.</w:t>
       </w:r>
       <w:r>
         <w:t xml:space="preserve"> </w:t>
@@ -789,31 +803,31 @@
         <w:t xml:space="preserve"> </w:t>
       </w:r>
       <w:r>
-        <w:t xml:space="preserve">localized monitoring. However, as discussed above it would no longer integrate with the larger DOC monitroing program and would then simply be a systematic sample.</w:t>
-      </w:r>
-      <w:r>
-        <w:t xml:space="preserve"> </w:t>
-      </w:r>
-      <w:r>
-        <w:t xml:space="preserve">Although systematic sampling is an effective way to distribute sampling effort, modern methods of generating probability designs with spatial balance add flexilbity and</w:t>
-      </w:r>
-      <w:r>
-        <w:t xml:space="preserve"> </w:t>
-      </w:r>
-      <w:r>
-        <w:t xml:space="preserve">to the systematic disign and are an overall improvement. The Master Sample is able to integrate with the different spatial scales of a monitoring programme making use of the</w:t>
-      </w:r>
-      <w:r>
-        <w:t xml:space="preserve"> </w:t>
-      </w:r>
-      <w:r>
-        <w:t xml:space="preserve">fact that it is dense (infinite sites at any scale) and has a hiearchical ordering to ensure that sites selected at the larger scale are matched with the localized monitroing</w:t>
-      </w:r>
-      <w:r>
-        <w:t xml:space="preserve"> </w:t>
-      </w:r>
-      <w:r>
-        <w:t xml:space="preserve">reducing overall effort at the different spatial sacles.</w:t>
+        <w:t xml:space="preserve">localized monitoring. However, as discussed above it would no longer integrate with the larger DOC monitoring program and would then simply be a systematic sample.</w:t>
+      </w:r>
+      <w:r>
+        <w:t xml:space="preserve"> </w:t>
+      </w:r>
+      <w:r>
+        <w:t xml:space="preserve">Although systematic sampling is an effective way to distribute sampling effort, modern methods of generating probability designs with spatial balance add flexibility and</w:t>
+      </w:r>
+      <w:r>
+        <w:t xml:space="preserve"> </w:t>
+      </w:r>
+      <w:r>
+        <w:t xml:space="preserve">to the systematic design and are an overall improvement. The Master Sample is able to integrate with the different spatial scales of a monitoring programme making use of the</w:t>
+      </w:r>
+      <w:r>
+        <w:t xml:space="preserve"> </w:t>
+      </w:r>
+      <w:r>
+        <w:t xml:space="preserve">fact that it is dense (infinite sites at any scale) and has a hierarchical ordering to ensure that sites selected at the larger scale are matched with the localized monitoring</w:t>
+      </w:r>
+      <w:r>
+        <w:t xml:space="preserve"> </w:t>
+      </w:r>
+      <w:r>
+        <w:t xml:space="preserve">reducing overall effort at the different spatial scales.</w:t>
       </w:r>
     </w:p>
     <w:p>
@@ -855,7 +869,7 @@
         <w:t xml:space="preserve"> </w:t>
       </w:r>
       <w:r>
-        <w:t xml:space="preserve">The Master Sample was created with the sole purpose of coordinating monitoring. It covers all terrerestrial habitats in New Zealand and</w:t>
+        <w:t xml:space="preserve">The Master Sample was created with the sole purpose of coordinating monitoring. It covers all terrestrial habitats in New Zealand and</w:t>
       </w:r>
     </w:p>
     <w:p>
@@ -911,7 +925,7 @@
         <w:t xml:space="preserve"> </w:t>
       </w:r>
       <w:r>
-        <w:t xml:space="preserve">Halton Iterative Partioning</w:t>
+        <w:t xml:space="preserve">Halton Iterative Partitioning</w:t>
       </w:r>
       <w:r>
         <w:t xml:space="preserve"> </w:t>
@@ -929,7 +943,7 @@
         <w:t xml:space="preserve"> </w:t>
       </w:r>
       <w:r>
-        <w:t xml:space="preserve">freshwater sites selected by the Master Sample will be paired spatially to terrestrial sites. Although the preliminary work on this has been completed to test feasiblity,</w:t>
+        <w:t xml:space="preserve">freshwater sites selected by the Master Sample will be paired spatially to terrestrial sites. Although the preliminary work on this has been completed to test feasibility,</w:t>
       </w:r>
       <w:r>
         <w:t xml:space="preserve"> </w:t>
@@ -942,8 +956,54 @@
       <w:pPr>
         <w:pStyle w:val="Heading1"/>
       </w:pPr>
-      <w:bookmarkStart w:id="34" w:name="references"/>
+      <w:bookmarkStart w:id="34" w:name="case-studies"/>
       <w:bookmarkEnd w:id="34"/>
+      <w:r>
+        <w:t xml:space="preserve">Case Studies</w:t>
+      </w:r>
+    </w:p>
+    <w:p>
+      <w:pPr>
+        <w:pStyle w:val="Heading2"/>
+      </w:pPr>
+      <w:bookmarkStart w:id="35" w:name="southland"/>
+      <w:bookmarkEnd w:id="35"/>
+      <w:r>
+        <w:t xml:space="preserve">Southland</w:t>
+      </w:r>
+    </w:p>
+    <w:p>
+      <w:pPr>
+        <w:pStyle w:val="FirstParagraph"/>
+      </w:pPr>
+      <w:r>
+        <w:t xml:space="preserve">Comparison of design using grid vs master sample</w:t>
+      </w:r>
+    </w:p>
+    <w:p>
+      <w:pPr>
+        <w:pStyle w:val="Heading2"/>
+      </w:pPr>
+      <w:bookmarkStart w:id="36" w:name="hawkes-bay"/>
+      <w:bookmarkEnd w:id="36"/>
+      <w:r>
+        <w:t xml:space="preserve">Hawkes Bay</w:t>
+      </w:r>
+    </w:p>
+    <w:p>
+      <w:pPr>
+        <w:pStyle w:val="FirstParagraph"/>
+      </w:pPr>
+      <w:r>
+        <w:t xml:space="preserve">SOE monitoring with intensification for management purposes</w:t>
+      </w:r>
+    </w:p>
+    <w:p>
+      <w:pPr>
+        <w:pStyle w:val="Heading1"/>
+      </w:pPr>
+      <w:bookmarkStart w:id="37" w:name="references"/>
+      <w:bookmarkEnd w:id="37"/>
       <w:r>
         <w:t xml:space="preserve">References</w:t>
       </w:r>
@@ -1072,7 +1132,7 @@
     </w:lvl>
   </w:abstractNum>
   <w:abstractNum w:abstractNumId="990">
-    <w:nsid w:val="a2c0b60b"/>
+    <w:nsid w:val="613a89d6"/>
     <w:multiLevelType w:val="multilevel"/>
     <w:lvl w:ilvl="0">
       <w:numFmt w:val="bullet"/>
@@ -1152,89 +1212,8 @@
       </w:pPr>
     </w:lvl>
   </w:abstractNum>
-  <w:abstractNum w:abstractNumId="991">
-    <w:nsid w:val="7d673b91"/>
-    <w:multiLevelType w:val="multilevel"/>
-    <w:lvl w:ilvl="0">
-      <w:numFmt w:val="bullet"/>
-      <w:lvlText w:val="•"/>
-      <w:lvlJc w:val="left"/>
-      <w:pPr>
-        <w:tabs>
-          <w:tab w:val="num" w:pos="0"/>
-        </w:tabs>
-        <w:ind w:left="480" w:hanging="480"/>
-      </w:pPr>
-    </w:lvl>
-    <w:lvl w:ilvl="1">
-      <w:numFmt w:val="bullet"/>
-      <w:lvlText w:val="–"/>
-      <w:lvlJc w:val="left"/>
-      <w:pPr>
-        <w:tabs>
-          <w:tab w:val="num" w:pos="720"/>
-        </w:tabs>
-        <w:ind w:left="1200" w:hanging="480"/>
-      </w:pPr>
-    </w:lvl>
-    <w:lvl w:ilvl="2">
-      <w:numFmt w:val="bullet"/>
-      <w:lvlText w:val="•"/>
-      <w:lvlJc w:val="left"/>
-      <w:pPr>
-        <w:tabs>
-          <w:tab w:val="num" w:pos="1440"/>
-        </w:tabs>
-        <w:ind w:left="1920" w:hanging="480"/>
-      </w:pPr>
-    </w:lvl>
-    <w:lvl w:ilvl="3">
-      <w:numFmt w:val="bullet"/>
-      <w:lvlText w:val="–"/>
-      <w:lvlJc w:val="left"/>
-      <w:pPr>
-        <w:tabs>
-          <w:tab w:val="num" w:pos="2160"/>
-        </w:tabs>
-        <w:ind w:left="2640" w:hanging="480"/>
-      </w:pPr>
-    </w:lvl>
-    <w:lvl w:ilvl="4">
-      <w:numFmt w:val="bullet"/>
-      <w:lvlText w:val="•"/>
-      <w:lvlJc w:val="left"/>
-      <w:pPr>
-        <w:tabs>
-          <w:tab w:val="num" w:pos="2880"/>
-        </w:tabs>
-        <w:ind w:left="3360" w:hanging="480"/>
-      </w:pPr>
-    </w:lvl>
-    <w:lvl w:ilvl="5">
-      <w:numFmt w:val="bullet"/>
-      <w:lvlText w:val="–"/>
-      <w:lvlJc w:val="left"/>
-      <w:pPr>
-        <w:tabs>
-          <w:tab w:val="num" w:pos="3600"/>
-        </w:tabs>
-        <w:ind w:left="4080" w:hanging="480"/>
-      </w:pPr>
-    </w:lvl>
-    <w:lvl w:ilvl="6">
-      <w:numFmt w:val="bullet"/>
-      <w:lvlText w:val="•"/>
-      <w:lvlJc w:val="left"/>
-      <w:pPr>
-        <w:tabs>
-          <w:tab w:val="num" w:pos="4320"/>
-        </w:tabs>
-        <w:ind w:left="4800" w:hanging="480"/>
-      </w:pPr>
-    </w:lvl>
-  </w:abstractNum>
   <w:abstractNum w:abstractNumId="99411">
-    <w:nsid w:val="5f7783d7"/>
+    <w:nsid w:val="8f822671"/>
     <w:multiLevelType w:val="multilevel"/>
     <w:lvl w:ilvl="0">
       <w:start w:val="1"/>
@@ -1312,6 +1291,87 @@
       <w:start w:val="1"/>
       <w:numFmt w:val="decimal"/>
       <w:lvlText w:val="%7."/>
+      <w:lvlJc w:val="left"/>
+      <w:pPr>
+        <w:tabs>
+          <w:tab w:val="num" w:pos="4320"/>
+        </w:tabs>
+        <w:ind w:left="4800" w:hanging="480"/>
+      </w:pPr>
+    </w:lvl>
+  </w:abstractNum>
+  <w:abstractNum w:abstractNumId="991">
+    <w:nsid w:val="dde5fa9a"/>
+    <w:multiLevelType w:val="multilevel"/>
+    <w:lvl w:ilvl="0">
+      <w:numFmt w:val="bullet"/>
+      <w:lvlText w:val="•"/>
+      <w:lvlJc w:val="left"/>
+      <w:pPr>
+        <w:tabs>
+          <w:tab w:val="num" w:pos="0"/>
+        </w:tabs>
+        <w:ind w:left="480" w:hanging="480"/>
+      </w:pPr>
+    </w:lvl>
+    <w:lvl w:ilvl="1">
+      <w:numFmt w:val="bullet"/>
+      <w:lvlText w:val="–"/>
+      <w:lvlJc w:val="left"/>
+      <w:pPr>
+        <w:tabs>
+          <w:tab w:val="num" w:pos="720"/>
+        </w:tabs>
+        <w:ind w:left="1200" w:hanging="480"/>
+      </w:pPr>
+    </w:lvl>
+    <w:lvl w:ilvl="2">
+      <w:numFmt w:val="bullet"/>
+      <w:lvlText w:val="•"/>
+      <w:lvlJc w:val="left"/>
+      <w:pPr>
+        <w:tabs>
+          <w:tab w:val="num" w:pos="1440"/>
+        </w:tabs>
+        <w:ind w:left="1920" w:hanging="480"/>
+      </w:pPr>
+    </w:lvl>
+    <w:lvl w:ilvl="3">
+      <w:numFmt w:val="bullet"/>
+      <w:lvlText w:val="–"/>
+      <w:lvlJc w:val="left"/>
+      <w:pPr>
+        <w:tabs>
+          <w:tab w:val="num" w:pos="2160"/>
+        </w:tabs>
+        <w:ind w:left="2640" w:hanging="480"/>
+      </w:pPr>
+    </w:lvl>
+    <w:lvl w:ilvl="4">
+      <w:numFmt w:val="bullet"/>
+      <w:lvlText w:val="•"/>
+      <w:lvlJc w:val="left"/>
+      <w:pPr>
+        <w:tabs>
+          <w:tab w:val="num" w:pos="2880"/>
+        </w:tabs>
+        <w:ind w:left="3360" w:hanging="480"/>
+      </w:pPr>
+    </w:lvl>
+    <w:lvl w:ilvl="5">
+      <w:numFmt w:val="bullet"/>
+      <w:lvlText w:val="–"/>
+      <w:lvlJc w:val="left"/>
+      <w:pPr>
+        <w:tabs>
+          <w:tab w:val="num" w:pos="3600"/>
+        </w:tabs>
+        <w:ind w:left="4080" w:hanging="480"/>
+      </w:pPr>
+    </w:lvl>
+    <w:lvl w:ilvl="6">
+      <w:numFmt w:val="bullet"/>
+      <w:lvlText w:val="•"/>
       <w:lvlJc w:val="left"/>
       <w:pPr>
         <w:tabs>
@@ -1328,9 +1388,6 @@
     <w:abstractNumId w:val="990"/>
   </w:num>
   <w:num w:numId="1001">
-    <w:abstractNumId w:val="991"/>
-  </w:num>
-  <w:num w:numId="1002">
     <w:abstractNumId w:val="99411"/>
     <w:lvlOverride w:ilvl="0">
       <w:startOverride w:val="1"/>
@@ -1353,6 +1410,12 @@
     <w:lvlOverride w:ilvl="6">
       <w:startOverride w:val="1"/>
     </w:lvlOverride>
+  </w:num>
+  <w:num w:numId="1002">
+    <w:abstractNumId w:val="991"/>
+  </w:num>
+  <w:num w:numId="1003">
+    <w:abstractNumId w:val="991"/>
   </w:num>
 </w:numbering>
 </file>

</xml_diff>

<commit_message>
Paul's recent changes to the text and updated figure
</commit_message>
<xml_diff>
--- a/Report/RegionalSample.docx
+++ b/Report/RegionalSample.docx
@@ -138,7 +138,19 @@
         <w:pStyle w:val="FirstParagraph"/>
       </w:pPr>
       <w:r>
-        <w:t xml:space="preserve">A successful monitoring programme provides clear, detailed documentation of the design decisions made. Clear articulation of objectives is required followed by clear definition of the area over which the monitoring is needed.</w:t>
+        <w:t xml:space="preserve">For a monitoring programme to be successful it is important to provide clear, detailed documentation of the design decisions made. We recommend following the approach described in</w:t>
+      </w:r>
+      <w:r>
+        <w:t xml:space="preserve"> </w:t>
+      </w:r>
+      <w:r>
+        <w:t xml:space="preserve">Reynolds et al. (2016)</w:t>
+      </w:r>
+      <w:r>
+        <w:t xml:space="preserve"> </w:t>
+      </w:r>
+      <w:r>
+        <w:t xml:space="preserve">to work through the design decision making process. Articulating clear and achievable objectives is critical and drives all of the design decisions that follow. For example, to report on the state of the environment (SOE) would lead to "status and trend" monitoring. Status and trend monitoring may allow for inference about ecological integrity across an area but will not give information about management success in a particular region. If a specific monitoring action is undertaken and we are interested in measuring its success, we would undertake "effectiveness monitoring". Effectiveness monitoring may result in choosing a BACI (Before-After Control-Impact) design. The objectives decide what is measured, where it is measured and how frequently to return. Without clear objectives a monitoring problem will not likely be successful and can be a waste of resources if it fails to provided management and stakeholders without useful information.</w:t>
       </w:r>
     </w:p>
     <w:p>
@@ -146,13 +158,7 @@
         <w:pStyle w:val="BodyText"/>
       </w:pPr>
       <w:r>
-        <w:t xml:space="preserve">To achieve this we need to define a target population and sample frame. The target population is defined as the population or resource of interest. The sample frame is a spatial representation</w:t>
-      </w:r>
-      <w:r>
-        <w:t xml:space="preserve"> </w:t>
-      </w:r>
-      <w:r>
-        <w:t xml:space="preserve">of the target population. Once the target population and sample frame are defined it is important to account for any logistical constraints (such as accessibility and safe conditions for field crews) as not all areas can be visited safely. A clear definition of the sample frame is important to ensure that the scope of inference is understood.</w:t>
+        <w:t xml:space="preserve">Based on the objectives, conceptual models are used to apply expert knowledge and develop the required indicators and measures that are needed to report back on. The indicators and measures that are reported on will identify the target population and sample frame. The target population is defined as the population or resource of interest (e.g. all native forest in the region). The sample frame is a spatial representation of the target population (e.g. the best spatial representive information available about native forests in the region). Once the target population and sample frame are defined it is important to account for any logistical constraints (such as accessibility and safe conditions for field crews) as not all areas can be visited safely. A clear definition of the sample frame is important to ensure that the scope of inference is understood. Steep unsafe areas that are not able to be sampled may exclude unique habitats from the sample.</w:t>
       </w:r>
     </w:p>
     <w:p>
@@ -160,7 +166,7 @@
         <w:pStyle w:val="BodyText"/>
       </w:pPr>
       <w:r>
-        <w:t xml:space="preserve">Following this sample effort needs to determined and sample units drawn to provide an unbiased representation of the sample frame. This is an important concept and the key reason that sampling effort needs to be distributed across the population of interest, and not positioned in logistically convenient locations such as just near tracks and roads (i.e. convenience sampling) or areas thought to be representative (judgemental sampling). When choosing the sample from the sampling frame it is important that it is representative so that it reflects the entire population of interest and the area over which inference can be made. Sample units need to be derived using a probabilistic method.</w:t>
+        <w:t xml:space="preserve">Following choosing what to measure and where it should be measured, sample size and sites needs to determined. Sample size needs reflect the objectives and should be informed on the variability thought to occur in the population being measured. If we suspect biodiversity is reasonably consistent for bird communities on pastures in the Canterbury Plains, then a smaller amount of sampling may be required than when monitoring birds in regenerating native forest. Sampling locations should be drawn to provide an unbiased representation of the population of interest within the sample frame. A probabilistic sample ensures that the sample represents the population as a whole. Convenience or judgement sampling generally does not allow for inference over the entire population.</w:t>
       </w:r>
     </w:p>
     <w:p>
@@ -178,7 +184,7 @@
         <w:pStyle w:val="FirstParagraph"/>
       </w:pPr>
       <w:r>
-        <w:t xml:space="preserve">The National Biodiversity Monitoring Programme is a systematic sample spread across New Zealand on an 8-km grid with a random start. With systematic sampling effort is proportional to area. This ensures sites are well spread across space. For sampling large regular areas, such as PCL, systematic sampling is very efficient. The spread of effort</w:t>
+        <w:t xml:space="preserve">The National Biodiversity Monitoring Programme (NMBP) is a systematic sample spread across New Zealand on an 8-km grid with a random start. With systematic sampling effort is proportional to area and a random start makes it a probabilistic sample. This ensures sites are well spread across space. For sampling large regular areas, such as PCL, systematic sampling is very efficient. The spread of effort</w:t>
       </w:r>
       <w:r>
         <w:t xml:space="preserve"> </w:t>
@@ -196,13 +202,7 @@
         <w:t xml:space="preserve"> </w:t>
       </w:r>
       <w:r>
-        <w:t xml:space="preserve">monitored on a non-overlapping rotating schedule. Monitoring in this way puts emphasis on capturing spatial variability over short-term trends. The programme captures long-term trends in</w:t>
-      </w:r>
-      <w:r>
-        <w:t xml:space="preserve"> </w:t>
-      </w:r>
-      <w:r>
-        <w:t xml:space="preserve">ecological integrity through repeated sampling every 5-years. The 8-km grid exists across all of New Zealand and can be extended to Regional Council land, for example Greater Wellington Regional Council.</w:t>
+        <w:t xml:space="preserve">monitored on a non-overlapping rotating schedule. Monitoring in this way puts emphasis on capturing spatial varibility over short-term trends. The programme captures long-term trends in ecological integrity through repeated sampling every 5-years. The 8-km grid exists across all of New Zealand and can be extended to Regional Council land, for example Greater Wellington Regional Council. For Nelson or Westland, the largest proportion of Regional Council sites on the 8-km grid are on PCL and monitored as part of NBMP. In other extremes, such as Otago (427 sites off of PCL and 139 on PCL), a large number of grid sites are not on PCL. See Table 1 for a the number of sites on and off PCL for each region. Figure 1 shows the 8-km grid for the Otago region.</w:t>
       </w:r>
     </w:p>
     <w:p>
@@ -291,6 +291,780 @@
         <w:t xml:space="preserve">Biodiversity Monitoring Programme. In fact, the Master Sample used on PCL explicitly integrates the 8-km grid into any new monitoring programmes.</w:t>
       </w:r>
     </w:p>
+    <w:p>
+      <w:pPr>
+        <w:pStyle w:val="BodyText"/>
+      </w:pPr>
+      <w:r>
+        <w:rPr>
+          <w:b/>
+        </w:rPr>
+        <w:t xml:space="preserve">NEED TO MENTION LUCAS HERE OLLIE</w:t>
+      </w:r>
+    </w:p>
+    <w:tbl>
+      <w:tblPr>
+        <w:tblStyle w:val="TableNormal"/>
+        <w:tblW w:type="pct" w:w="0.0"/>
+        <w:tblLook w:firstRow="1"/>
+      </w:tblPr>
+      <w:tblGrid/>
+      <w:tr>
+        <w:trPr>
+          <w:cnfStyle w:firstRow="1"/>
+        </w:trPr>
+        <w:tc>
+          <w:tcPr>
+            <w:tcBorders>
+              <w:bottom w:val="single"/>
+            </w:tcBorders>
+            <w:vAlign w:val="bottom"/>
+          </w:tcPr>
+          <w:p>
+            <w:pPr>
+              <w:pStyle w:val="Compact"/>
+              <w:jc w:val="left"/>
+            </w:pPr>
+            <w:r>
+              <w:t xml:space="preserve">Region</w:t>
+            </w:r>
+          </w:p>
+        </w:tc>
+        <w:tc>
+          <w:tcPr>
+            <w:tcBorders>
+              <w:bottom w:val="single"/>
+            </w:tcBorders>
+            <w:vAlign w:val="bottom"/>
+          </w:tcPr>
+          <w:p>
+            <w:pPr>
+              <w:pStyle w:val="Compact"/>
+              <w:jc w:val="right"/>
+            </w:pPr>
+            <w:r>
+              <w:t xml:space="preserve">Off-PCL</w:t>
+            </w:r>
+          </w:p>
+        </w:tc>
+        <w:tc>
+          <w:tcPr>
+            <w:tcBorders>
+              <w:bottom w:val="single"/>
+            </w:tcBorders>
+            <w:vAlign w:val="bottom"/>
+          </w:tcPr>
+          <w:p>
+            <w:pPr>
+              <w:pStyle w:val="Compact"/>
+              <w:jc w:val="right"/>
+            </w:pPr>
+            <w:r>
+              <w:t xml:space="preserve">On-PCL</w:t>
+            </w:r>
+          </w:p>
+        </w:tc>
+        <w:tc>
+          <w:tcPr>
+            <w:tcBorders>
+              <w:bottom w:val="single"/>
+            </w:tcBorders>
+            <w:vAlign w:val="bottom"/>
+          </w:tcPr>
+          <w:p>
+            <w:pPr>
+              <w:pStyle w:val="Compact"/>
+              <w:jc w:val="right"/>
+            </w:pPr>
+            <w:r>
+              <w:t xml:space="preserve">Total</w:t>
+            </w:r>
+          </w:p>
+        </w:tc>
+      </w:tr>
+      <w:tr>
+        <w:tc>
+          <w:p>
+            <w:pPr>
+              <w:pStyle w:val="Compact"/>
+              <w:jc w:val="left"/>
+            </w:pPr>
+            <w:r>
+              <w:t xml:space="preserve">Canterbury</w:t>
+            </w:r>
+          </w:p>
+        </w:tc>
+        <w:tc>
+          <w:p>
+            <w:pPr>
+              <w:pStyle w:val="Compact"/>
+              <w:jc w:val="right"/>
+            </w:pPr>
+            <w:r>
+              <w:t xml:space="preserve">440</w:t>
+            </w:r>
+          </w:p>
+        </w:tc>
+        <w:tc>
+          <w:p>
+            <w:pPr>
+              <w:pStyle w:val="Compact"/>
+              <w:jc w:val="right"/>
+            </w:pPr>
+            <w:r>
+              <w:t xml:space="preserve">172</w:t>
+            </w:r>
+          </w:p>
+        </w:tc>
+        <w:tc>
+          <w:p>
+            <w:pPr>
+              <w:pStyle w:val="Compact"/>
+              <w:jc w:val="right"/>
+            </w:pPr>
+            <w:r>
+              <w:t xml:space="preserve">612</w:t>
+            </w:r>
+          </w:p>
+        </w:tc>
+      </w:tr>
+      <w:tr>
+        <w:tc>
+          <w:p>
+            <w:pPr>
+              <w:pStyle w:val="Compact"/>
+              <w:jc w:val="left"/>
+            </w:pPr>
+            <w:r>
+              <w:t xml:space="preserve">Gisborne</w:t>
+            </w:r>
+          </w:p>
+        </w:tc>
+        <w:tc>
+          <w:p>
+            <w:pPr>
+              <w:pStyle w:val="Compact"/>
+              <w:jc w:val="right"/>
+            </w:pPr>
+            <w:r>
+              <w:t xml:space="preserve">186</w:t>
+            </w:r>
+          </w:p>
+        </w:tc>
+        <w:tc>
+          <w:p>
+            <w:pPr>
+              <w:pStyle w:val="Compact"/>
+              <w:jc w:val="right"/>
+            </w:pPr>
+            <w:r>
+              <w:t xml:space="preserve">34</w:t>
+            </w:r>
+          </w:p>
+        </w:tc>
+        <w:tc>
+          <w:p>
+            <w:pPr>
+              <w:pStyle w:val="Compact"/>
+              <w:jc w:val="right"/>
+            </w:pPr>
+            <w:r>
+              <w:t xml:space="preserve">220</w:t>
+            </w:r>
+          </w:p>
+        </w:tc>
+      </w:tr>
+      <w:tr>
+        <w:tc>
+          <w:p>
+            <w:pPr>
+              <w:pStyle w:val="Compact"/>
+              <w:jc w:val="left"/>
+            </w:pPr>
+            <w:r>
+              <w:t xml:space="preserve">Hawkes Bay</w:t>
+            </w:r>
+          </w:p>
+        </w:tc>
+        <w:tc>
+          <w:p>
+            <w:pPr>
+              <w:pStyle w:val="Compact"/>
+              <w:jc w:val="right"/>
+            </w:pPr>
+            <w:r>
+              <w:t xml:space="preserve">164</w:t>
+            </w:r>
+          </w:p>
+        </w:tc>
+        <w:tc>
+          <w:p>
+            <w:pPr>
+              <w:pStyle w:val="Compact"/>
+              <w:jc w:val="right"/>
+            </w:pPr>
+            <w:r>
+              <w:t xml:space="preserve">20</w:t>
+            </w:r>
+          </w:p>
+        </w:tc>
+        <w:tc>
+          <w:p>
+            <w:pPr>
+              <w:pStyle w:val="Compact"/>
+              <w:jc w:val="right"/>
+            </w:pPr>
+            <w:r>
+              <w:t xml:space="preserve">184</w:t>
+            </w:r>
+          </w:p>
+        </w:tc>
+      </w:tr>
+      <w:tr>
+        <w:tc>
+          <w:p>
+            <w:pPr>
+              <w:pStyle w:val="Compact"/>
+              <w:jc w:val="left"/>
+            </w:pPr>
+            <w:r>
+              <w:t xml:space="preserve">Marlborough</w:t>
+            </w:r>
+          </w:p>
+        </w:tc>
+        <w:tc>
+          <w:p>
+            <w:pPr>
+              <w:pStyle w:val="Compact"/>
+              <w:jc w:val="right"/>
+            </w:pPr>
+            <w:r>
+              <w:t xml:space="preserve">100</w:t>
+            </w:r>
+          </w:p>
+        </w:tc>
+        <w:tc>
+          <w:p>
+            <w:pPr>
+              <w:pStyle w:val="Compact"/>
+              <w:jc w:val="right"/>
+            </w:pPr>
+            <w:r>
+              <w:t xml:space="preserve">72</w:t>
+            </w:r>
+          </w:p>
+        </w:tc>
+        <w:tc>
+          <w:p>
+            <w:pPr>
+              <w:pStyle w:val="Compact"/>
+              <w:jc w:val="right"/>
+            </w:pPr>
+            <w:r>
+              <w:t xml:space="preserve">172</w:t>
+            </w:r>
+          </w:p>
+        </w:tc>
+      </w:tr>
+      <w:tr>
+        <w:tc>
+          <w:p>
+            <w:pPr>
+              <w:pStyle w:val="Compact"/>
+              <w:jc w:val="left"/>
+            </w:pPr>
+            <w:r>
+              <w:t xml:space="preserve">Nelson</w:t>
+            </w:r>
+          </w:p>
+        </w:tc>
+        <w:tc>
+          <w:p>
+            <w:pPr>
+              <w:pStyle w:val="Compact"/>
+              <w:jc w:val="right"/>
+            </w:pPr>
+            <w:r>
+              <w:t xml:space="preserve">72</w:t>
+            </w:r>
+          </w:p>
+        </w:tc>
+        <w:tc>
+          <w:p>
+            <w:pPr>
+              <w:pStyle w:val="Compact"/>
+              <w:jc w:val="right"/>
+            </w:pPr>
+            <w:r>
+              <w:t xml:space="preserve">222</w:t>
+            </w:r>
+          </w:p>
+        </w:tc>
+        <w:tc>
+          <w:p>
+            <w:pPr>
+              <w:pStyle w:val="Compact"/>
+              <w:jc w:val="right"/>
+            </w:pPr>
+            <w:r>
+              <w:t xml:space="preserve">294</w:t>
+            </w:r>
+          </w:p>
+        </w:tc>
+      </w:tr>
+      <w:tr>
+        <w:tc>
+          <w:p>
+            <w:pPr>
+              <w:pStyle w:val="Compact"/>
+              <w:jc w:val="left"/>
+            </w:pPr>
+            <w:r>
+              <w:t xml:space="preserve">North Auckland</w:t>
+            </w:r>
+          </w:p>
+        </w:tc>
+        <w:tc>
+          <w:p>
+            <w:pPr>
+              <w:pStyle w:val="Compact"/>
+              <w:jc w:val="right"/>
+            </w:pPr>
+            <w:r>
+              <w:t xml:space="preserve">255</w:t>
+            </w:r>
+          </w:p>
+        </w:tc>
+        <w:tc>
+          <w:p>
+            <w:pPr>
+              <w:pStyle w:val="Compact"/>
+              <w:jc w:val="right"/>
+            </w:pPr>
+            <w:r>
+              <w:t xml:space="preserve">35</w:t>
+            </w:r>
+          </w:p>
+        </w:tc>
+        <w:tc>
+          <w:p>
+            <w:pPr>
+              <w:pStyle w:val="Compact"/>
+              <w:jc w:val="right"/>
+            </w:pPr>
+            <w:r>
+              <w:t xml:space="preserve">290</w:t>
+            </w:r>
+          </w:p>
+        </w:tc>
+      </w:tr>
+      <w:tr>
+        <w:tc>
+          <w:p>
+            <w:pPr>
+              <w:pStyle w:val="Compact"/>
+              <w:jc w:val="left"/>
+            </w:pPr>
+            <w:r>
+              <w:t xml:space="preserve">Otago</w:t>
+            </w:r>
+          </w:p>
+        </w:tc>
+        <w:tc>
+          <w:p>
+            <w:pPr>
+              <w:pStyle w:val="Compact"/>
+              <w:jc w:val="right"/>
+            </w:pPr>
+            <w:r>
+              <w:t xml:space="preserve">427</w:t>
+            </w:r>
+          </w:p>
+        </w:tc>
+        <w:tc>
+          <w:p>
+            <w:pPr>
+              <w:pStyle w:val="Compact"/>
+              <w:jc w:val="right"/>
+            </w:pPr>
+            <w:r>
+              <w:t xml:space="preserve">139</w:t>
+            </w:r>
+          </w:p>
+        </w:tc>
+        <w:tc>
+          <w:p>
+            <w:pPr>
+              <w:pStyle w:val="Compact"/>
+              <w:jc w:val="right"/>
+            </w:pPr>
+            <w:r>
+              <w:t xml:space="preserve">566</w:t>
+            </w:r>
+          </w:p>
+        </w:tc>
+      </w:tr>
+      <w:tr>
+        <w:tc>
+          <w:p>
+            <w:pPr>
+              <w:pStyle w:val="Compact"/>
+              <w:jc w:val="left"/>
+            </w:pPr>
+            <w:r>
+              <w:t xml:space="preserve">South Auckland</w:t>
+            </w:r>
+          </w:p>
+        </w:tc>
+        <w:tc>
+          <w:p>
+            <w:pPr>
+              <w:pStyle w:val="Compact"/>
+              <w:jc w:val="right"/>
+            </w:pPr>
+            <w:r>
+              <w:t xml:space="preserve">433</w:t>
+            </w:r>
+          </w:p>
+        </w:tc>
+        <w:tc>
+          <w:p>
+            <w:pPr>
+              <w:pStyle w:val="Compact"/>
+              <w:jc w:val="right"/>
+            </w:pPr>
+            <w:r>
+              <w:t xml:space="preserve">82</w:t>
+            </w:r>
+          </w:p>
+        </w:tc>
+        <w:tc>
+          <w:p>
+            <w:pPr>
+              <w:pStyle w:val="Compact"/>
+              <w:jc w:val="right"/>
+            </w:pPr>
+            <w:r>
+              <w:t xml:space="preserve">515</w:t>
+            </w:r>
+          </w:p>
+        </w:tc>
+      </w:tr>
+      <w:tr>
+        <w:tc>
+          <w:p>
+            <w:pPr>
+              <w:pStyle w:val="Compact"/>
+              <w:jc w:val="left"/>
+            </w:pPr>
+            <w:r>
+              <w:t xml:space="preserve">Southland</w:t>
+            </w:r>
+          </w:p>
+        </w:tc>
+        <w:tc>
+          <w:p>
+            <w:pPr>
+              <w:pStyle w:val="Compact"/>
+              <w:jc w:val="right"/>
+            </w:pPr>
+            <w:r>
+              <w:t xml:space="preserve">233</w:t>
+            </w:r>
+          </w:p>
+        </w:tc>
+        <w:tc>
+          <w:p>
+            <w:pPr>
+              <w:pStyle w:val="Compact"/>
+              <w:jc w:val="right"/>
+            </w:pPr>
+            <w:r>
+              <w:t xml:space="preserve">261</w:t>
+            </w:r>
+          </w:p>
+        </w:tc>
+        <w:tc>
+          <w:p>
+            <w:pPr>
+              <w:pStyle w:val="Compact"/>
+              <w:jc w:val="right"/>
+            </w:pPr>
+            <w:r>
+              <w:t xml:space="preserve">494</w:t>
+            </w:r>
+          </w:p>
+        </w:tc>
+      </w:tr>
+      <w:tr>
+        <w:tc>
+          <w:p>
+            <w:pPr>
+              <w:pStyle w:val="Compact"/>
+              <w:jc w:val="left"/>
+            </w:pPr>
+            <w:r>
+              <w:t xml:space="preserve">Taranaki</w:t>
+            </w:r>
+          </w:p>
+        </w:tc>
+        <w:tc>
+          <w:p>
+            <w:pPr>
+              <w:pStyle w:val="Compact"/>
+              <w:jc w:val="right"/>
+            </w:pPr>
+            <w:r>
+              <w:t xml:space="preserve">112</w:t>
+            </w:r>
+          </w:p>
+        </w:tc>
+        <w:tc>
+          <w:p>
+            <w:pPr>
+              <w:pStyle w:val="Compact"/>
+              <w:jc w:val="right"/>
+            </w:pPr>
+            <w:r>
+              <w:t xml:space="preserve">40</w:t>
+            </w:r>
+          </w:p>
+        </w:tc>
+        <w:tc>
+          <w:p>
+            <w:pPr>
+              <w:pStyle w:val="Compact"/>
+              <w:jc w:val="right"/>
+            </w:pPr>
+            <w:r>
+              <w:t xml:space="preserve">152</w:t>
+            </w:r>
+          </w:p>
+        </w:tc>
+      </w:tr>
+      <w:tr>
+        <w:tc>
+          <w:p>
+            <w:pPr>
+              <w:pStyle w:val="Compact"/>
+              <w:jc w:val="left"/>
+            </w:pPr>
+            <w:r>
+              <w:t xml:space="preserve">Wellington</w:t>
+            </w:r>
+          </w:p>
+        </w:tc>
+        <w:tc>
+          <w:p>
+            <w:pPr>
+              <w:pStyle w:val="Compact"/>
+              <w:jc w:val="right"/>
+            </w:pPr>
+            <w:r>
+              <w:t xml:space="preserve">359</w:t>
+            </w:r>
+          </w:p>
+        </w:tc>
+        <w:tc>
+          <w:p>
+            <w:pPr>
+              <w:pStyle w:val="Compact"/>
+              <w:jc w:val="right"/>
+            </w:pPr>
+            <w:r>
+              <w:t xml:space="preserve">79</w:t>
+            </w:r>
+          </w:p>
+        </w:tc>
+        <w:tc>
+          <w:p>
+            <w:pPr>
+              <w:pStyle w:val="Compact"/>
+              <w:jc w:val="right"/>
+            </w:pPr>
+            <w:r>
+              <w:t xml:space="preserve">438</w:t>
+            </w:r>
+          </w:p>
+        </w:tc>
+      </w:tr>
+      <w:tr>
+        <w:tc>
+          <w:p>
+            <w:pPr>
+              <w:pStyle w:val="Compact"/>
+              <w:jc w:val="left"/>
+            </w:pPr>
+            <w:r>
+              <w:t xml:space="preserve">Westland</w:t>
+            </w:r>
+          </w:p>
+        </w:tc>
+        <w:tc>
+          <w:p>
+            <w:pPr>
+              <w:pStyle w:val="Compact"/>
+              <w:jc w:val="right"/>
+            </w:pPr>
+            <w:r>
+              <w:t xml:space="preserve">35</w:t>
+            </w:r>
+          </w:p>
+        </w:tc>
+        <w:tc>
+          <w:p>
+            <w:pPr>
+              <w:pStyle w:val="Compact"/>
+              <w:jc w:val="right"/>
+            </w:pPr>
+            <w:r>
+              <w:t xml:space="preserve">206</w:t>
+            </w:r>
+          </w:p>
+        </w:tc>
+        <w:tc>
+          <w:p>
+            <w:pPr>
+              <w:pStyle w:val="Compact"/>
+              <w:jc w:val="right"/>
+            </w:pPr>
+            <w:r>
+              <w:t xml:space="preserve">241</w:t>
+            </w:r>
+          </w:p>
+        </w:tc>
+      </w:tr>
+      <w:tr>
+        <w:tc>
+          <w:p>
+            <w:pPr>
+              <w:pStyle w:val="Compact"/>
+              <w:jc w:val="left"/>
+            </w:pPr>
+            <w:r>
+              <w:t xml:space="preserve">Total</w:t>
+            </w:r>
+          </w:p>
+        </w:tc>
+        <w:tc>
+          <w:p>
+            <w:pPr>
+              <w:pStyle w:val="Compact"/>
+              <w:jc w:val="right"/>
+            </w:pPr>
+            <w:r>
+              <w:t xml:space="preserve">2816</w:t>
+            </w:r>
+          </w:p>
+        </w:tc>
+        <w:tc>
+          <w:p>
+            <w:pPr>
+              <w:pStyle w:val="Compact"/>
+              <w:jc w:val="right"/>
+            </w:pPr>
+            <w:r>
+              <w:t xml:space="preserve">1362</w:t>
+            </w:r>
+          </w:p>
+        </w:tc>
+        <w:tc>
+          <w:p>
+            <w:pPr>
+              <w:pStyle w:val="Compact"/>
+              <w:jc w:val="right"/>
+            </w:pPr>
+            <w:r>
+              <w:t xml:space="preserve">4178</w:t>
+            </w:r>
+          </w:p>
+        </w:tc>
+      </w:tr>
+      <w:tr>
+        <w:tc>
+          <w:p>
+            <w:pPr>
+              <w:pStyle w:val="Compact"/>
+              <w:jc w:val="left"/>
+            </w:pPr>
+            <w:r>
+              <w:t xml:space="preserve">See below for an</w:t>
+            </w:r>
+          </w:p>
+        </w:tc>
+        <w:tc>
+          <w:p>
+            <w:pPr>
+              <w:pStyle w:val="Compact"/>
+              <w:jc w:val="right"/>
+            </w:pPr>
+            <w:r>
+              <w:t xml:space="preserve">example</w:t>
+            </w:r>
+          </w:p>
+        </w:tc>
+        <w:tc>
+          <w:p>
+            <w:pPr>
+              <w:pStyle w:val="Compact"/>
+            </w:pPr>
+          </w:p>
+        </w:tc>
+        <w:tc>
+          <w:p>
+            <w:pPr>
+              <w:pStyle w:val="Compact"/>
+            </w:pPr>
+          </w:p>
+        </w:tc>
+      </w:tr>
+      <w:tr>
+        <w:tc>
+          <w:p>
+            <w:pPr>
+              <w:pStyle w:val="Compact"/>
+              <w:jc w:val="left"/>
+            </w:pPr>
+            <w:r>
+              <w:t xml:space="preserve">of the 8-km grid</w:t>
+            </w:r>
+          </w:p>
+        </w:tc>
+        <w:tc>
+          <w:p>
+            <w:pPr>
+              <w:pStyle w:val="Compact"/>
+              <w:jc w:val="right"/>
+            </w:pPr>
+            <w:r>
+              <w:t xml:space="preserve">in the Ota</w:t>
+            </w:r>
+          </w:p>
+        </w:tc>
+        <w:tc>
+          <w:p>
+            <w:pPr>
+              <w:pStyle w:val="Compact"/>
+              <w:jc w:val="right"/>
+            </w:pPr>
+            <w:r>
+              <w:t xml:space="preserve">go Region</w:t>
+            </w:r>
+          </w:p>
+        </w:tc>
+        <w:tc>
+          <w:p>
+            <w:pPr>
+              <w:pStyle w:val="Compact"/>
+              <w:jc w:val="right"/>
+            </w:pPr>
+            <w:r>
+              <w:t xml:space="preserve">.</w:t>
+            </w:r>
+          </w:p>
+        </w:tc>
+      </w:tr>
+    </w:tbl>
     <w:p>
       <w:pPr>
         <w:pStyle w:val="FigureWithCaption"/>
@@ -300,12 +1074,12 @@
           <wp:inline>
             <wp:extent cx="5334000" cy="5331460"/>
             <wp:effectExtent b="0" l="0" r="0" t="0"/>
-            <wp:docPr descr="Otago Region Example of the Master Sample matching sample size as the 8-km grid." title="" id="1" name="Picture"/>
+            <wp:docPr descr="Otago Region Example of the 8-km grid which yields 574 sites." title="" id="1" name="Picture"/>
             <a:graphic>
               <a:graphicData uri="http://schemas.openxmlformats.org/drawingml/2006/picture">
                 <pic:pic>
                   <pic:nvPicPr>
-                    <pic:cNvPr descr="images/MSOtago.png" id="0" name="Picture"/>
+                    <pic:cNvPr descr="images/Tier1Otago.png" id="0" name="Picture"/>
                     <pic:cNvPicPr>
                       <a:picLocks noChangeArrowheads="1" noChangeAspect="1"/>
                     </pic:cNvPicPr>
@@ -343,7 +1117,7 @@
         <w:pStyle w:val="ImageCaption"/>
       </w:pPr>
       <w:r>
-        <w:t xml:space="preserve">Otago Region Example of the Master Sample matching sample size as the 8-km grid.</w:t>
+        <w:t xml:space="preserve">Otago Region Example of the 8-km grid which yields 574 sites.</w:t>
       </w:r>
     </w:p>
     <w:p>
@@ -351,13 +1125,73 @@
         <w:pStyle w:val="BodyText"/>
       </w:pPr>
       <w:r>
-        <w:t xml:space="preserve">See below for an example</w:t>
-      </w:r>
-      <w:r>
-        <w:t xml:space="preserve"> </w:t>
-      </w:r>
-      <w:r>
-        <w:t xml:space="preserve">of the 8-km grid in the Otago Region.</w:t>
+        <w:t xml:space="preserve">Although systematic samples are not very flexible, the 8-km grid is very effective for monitoring biodiversity on a large scale. However, the grid would not be fit-for-purpose for monitoring of fragmented ecosystems with variable areas spread over a broad spatial extent. To facilitate monitoring of management effectiveness DOC has developed a flexible, adaptive approach to monitoring design based on what is known as a Master Sample. A Master</w:t>
+      </w:r>
+      <w:r>
+        <w:t xml:space="preserve"> </w:t>
+      </w:r>
+      <w:r>
+        <w:t xml:space="preserve">Sample consists of a large number of sites which can be sub-sampled for a variety of different monitoring programmes. Master Samples are used to coordinate</w:t>
+      </w:r>
+      <w:r>
+        <w:t xml:space="preserve"> </w:t>
+      </w:r>
+      <w:r>
+        <w:t xml:space="preserve">monitoring between different organizations and have been implemented in the United States (Washington, Oregon and Alaska) as well as Western Canada. Specifically,</w:t>
+      </w:r>
+      <w:r>
+        <w:t xml:space="preserve"> </w:t>
+      </w:r>
+      <w:r>
+        <w:t xml:space="preserve">the New Zealand Master Sample is a spatially balanced sample with a hierachical order generated using Balanced Acceptance Sampling (BAS)</w:t>
+      </w:r>
+      <w:r>
+        <w:t xml:space="preserve"> </w:t>
+      </w:r>
+      <w:r>
+        <w:t xml:space="preserve">(van Dam-Bates et al., 2018)</w:t>
+      </w:r>
+      <w:r>
+        <w:t xml:space="preserve">. Although spatial spread using BAS is not as good as a systematic sample, it is made up for by being much more flexible. The BAS Master Sample is dense, meaning that there are an infinite number of samples to select</w:t>
+      </w:r>
+      <w:r>
+        <w:t xml:space="preserve"> </w:t>
+      </w:r>
+      <w:r>
+        <w:t xml:space="preserve">within any sub-region in New Zealand. This allows for it to be relevant at any spatial scale. The hiearchicial ordering of the Master Sample is how it helps coordinate monitoring.</w:t>
+      </w:r>
+      <w:r>
+        <w:t xml:space="preserve"> </w:t>
+      </w:r>
+      <w:r>
+        <w:t xml:space="preserve">Sites have a unique ID that matches between different monitoring programmes that have overlapping space and it guarentees that the same sites are selected for both programmes allowing an</w:t>
+      </w:r>
+      <w:r>
+        <w:t xml:space="preserve"> </w:t>
+      </w:r>
+      <w:r>
+        <w:t xml:space="preserve">automatic sharing of resources. Below shows an example of generating a sample using the Master Sample for the Otago region with a similar sample size to</w:t>
+      </w:r>
+      <w:r>
+        <w:t xml:space="preserve"> </w:t>
+      </w:r>
+      <w:r>
+        <w:t xml:space="preserve">the 8-km grid. Of note, the Master Sample can be combined with the 8-km grid for estimation as both are unbiased area proportional samples, and this has been shown by simulation</w:t>
+      </w:r>
+      <w:r>
+        <w:t xml:space="preserve"> </w:t>
+      </w:r>
+      <w:r>
+        <w:t xml:space="preserve">(van Dam-Bates et al., 2018)</w:t>
+      </w:r>
+      <w:r>
+        <w:t xml:space="preserve">.</w:t>
+      </w:r>
+      <w:r>
+        <w:t xml:space="preserve"> </w:t>
+      </w:r>
+      <w:r>
+        <w:t xml:space="preserve">Using the Master Sample ensures that objective probabilistic monitoring takes places that integrates with future DOC monitoring work and the existing NBMP. In fact, the Master Sample used on PCL explicitly integrates the 8-km grid into any new monitoring programmes.</w:t>
       </w:r>
     </w:p>
     <w:p>
@@ -369,12 +1203,12 @@
           <wp:inline>
             <wp:extent cx="5334000" cy="5331460"/>
             <wp:effectExtent b="0" l="0" r="0" t="0"/>
-            <wp:docPr descr="Otago Region Example of the 8-km grid which yields 574 sites." title="" id="1" name="Picture"/>
+            <wp:docPr descr="Otago Region Example of the Master Sample matching sample size as the 8-km grid." title="" id="1" name="Picture"/>
             <a:graphic>
               <a:graphicData uri="http://schemas.openxmlformats.org/drawingml/2006/picture">
                 <pic:pic>
                   <pic:nvPicPr>
-                    <pic:cNvPr descr="images/Tier1Otago.png" id="0" name="Picture"/>
+                    <pic:cNvPr descr="images/MSOtago.png" id="0" name="Picture"/>
                     <pic:cNvPicPr>
                       <a:picLocks noChangeArrowheads="1" noChangeAspect="1"/>
                     </pic:cNvPicPr>
@@ -412,7 +1246,7 @@
         <w:pStyle w:val="ImageCaption"/>
       </w:pPr>
       <w:r>
-        <w:t xml:space="preserve">Otago Region Example of the 8-km grid which yields 574 sites.</w:t>
+        <w:t xml:space="preserve">Otago Region Example of the Master Sample matching sample size as the 8-km grid.</w:t>
       </w:r>
     </w:p>
     <w:p>
@@ -641,13 +1475,27 @@
         <w:t xml:space="preserve"> </w:t>
       </w:r>
       <w:r>
-        <w:t xml:space="preserve">DOC’s existing national programme, which would be the basis for using systematic sampling over a more modern flexible technique in the first place. Using the Master Sample to stratify is very simple. Choose the number of sites in each stratum and then select the first sites in each stratum based on their ordering. Any sample size</w:t>
+        <w:t xml:space="preserve">DOC's existing national programme, which would be the basis for using systematic sampling over a more modern flexible technique in the first place. Choosing grid size of 4-km and 16-km would allow for the continued integration of the 8-km grid with intensified, or reduced programmes.</w:t>
+      </w:r>
+    </w:p>
+    <w:p>
+      <w:pPr>
+        <w:pStyle w:val="BodyText"/>
+      </w:pPr>
+      <w:r>
+        <w:t xml:space="preserve">Using the Master Sample to stratify is very simple. Choose the number of sites in each stratum and then select the first sites in each stratum based on their ordering. Any sample size</w:t>
       </w:r>
       <w:r>
         <w:t xml:space="preserve"> </w:t>
       </w:r>
       <w:r>
         <w:t xml:space="preserve">can easily be achieved and any stratum, no matter how small area it is will have as many sample sites as required.</w:t>
+      </w:r>
+      <w:r>
+        <w:t xml:space="preserve"> </w:t>
+      </w:r>
+      <w:r>
+        <w:t xml:space="preserve">Traditional statistical theory recommends that strata should be chosen that are constant through time (e.g. not subject to change). Using forest and non-forest can be an issue when some non-forested areas are recovering habitat and may at some point become defined as forested. The Master Sample is flexible to account for changing ecosystems to choose strata that are efficient but the spatial extent may need to be adapted in the long-term.</w:t>
       </w:r>
     </w:p>
     <w:p>
@@ -662,18 +1510,6 @@
     </w:p>
     <w:p>
       <w:pPr>
-        <w:pStyle w:val="Compact"/>
-        <w:numPr>
-          <w:numId w:val="1003"/>
-          <w:ilvl w:val="0"/>
-        </w:numPr>
-      </w:pPr>
-      <w:r>
-        <w:t xml:space="preserve">Design to adapt for changing landcover</w:t>
-      </w:r>
-    </w:p>
-    <w:p>
-      <w:pPr>
         <w:pStyle w:val="FirstParagraph"/>
       </w:pPr>
       <w:r>
@@ -695,7 +1531,7 @@
         <w:t xml:space="preserve"> </w:t>
       </w:r>
       <w:r>
-        <w:t xml:space="preserve">in the design to relocate sites that fail to fall onto accessible areas. Due to the hierarchical ordering, if a site is rejected, a new site in order is available to replace it</w:t>
+        <w:t xml:space="preserve">using the hiearchical ordering to relocate sites that fail to fall onto accessible areas. If a site is rejected, a new site in order is available to replace it</w:t>
       </w:r>
       <w:r>
         <w:t xml:space="preserve"> </w:t>
@@ -708,6 +1544,14 @@
       </w:r>
       <w:r>
         <w:t xml:space="preserve">The procedure is simple and requires nothing but identifying that a site is not able to be sampled.</w:t>
+      </w:r>
+    </w:p>
+    <w:p>
+      <w:pPr>
+        <w:pStyle w:val="BodyText"/>
+      </w:pPr>
+      <w:r>
+        <w:t xml:space="preserve">In the same sense, if a monitoring programme stratifies by forest, pasture, urban and other, then it is possible through new mangement regimes that the pasture is actively managed and moves from pasture to recovering shrub (other) and then finally to forest. These sites may have their own specific programme to monitoring progress of the reforestation. Otherwise, through the hiearchichal ordering of the Master Sample, a new pasture site is established and then depending on the existing sites ordering it is either dropped from the sample or another site in the "other" category is dropped making space for the continued monitoring of this site.</w:t>
       </w:r>
     </w:p>
     <w:p>
@@ -887,7 +1731,7 @@
         <w:pStyle w:val="FirstParagraph"/>
       </w:pPr>
       <w:r>
-        <w:t xml:space="preserve">Although the 8-km grid is an effective sample design for DOC’s purpose and some Regional Councils. It may be infeasible or</w:t>
+        <w:t xml:space="preserve">Although the 8-km grid is an effective sample design for DOC's purpose and some Regional Councils. It may be infeasible or</w:t>
       </w:r>
       <w:r>
         <w:t xml:space="preserve"> </w:t>
@@ -899,7 +1743,7 @@
         <w:t xml:space="preserve"> </w:t>
       </w:r>
       <w:r>
-        <w:t xml:space="preserve">both integrate with DOC’s current national monitoring programme and DOC’s implementation of the Master Sample as well as</w:t>
+        <w:t xml:space="preserve">both integrate with DOC's current national monitoring programme and DOC's implementation of the Master Sample as well as</w:t>
       </w:r>
       <w:r>
         <w:t xml:space="preserve"> </w:t>
@@ -1006,6 +1850,14 @@
       <w:bookmarkEnd w:id="37"/>
       <w:r>
         <w:t xml:space="preserve">References</w:t>
+      </w:r>
+    </w:p>
+    <w:p>
+      <w:pPr>
+        <w:pStyle w:val="Bibliography"/>
+      </w:pPr>
+      <w:r>
+        <w:t xml:space="preserve">Reynolds, J.H., Knutson, M.G., Newman, K.B., Silverman, E.D., Thompson, W.L., 2016. A road map for designing and implementing a biological monitoring program. Environmental Monitoring and Assessment 188, 1–25.</w:t>
       </w:r>
     </w:p>
     <w:p>
@@ -1132,7 +1984,7 @@
     </w:lvl>
   </w:abstractNum>
   <w:abstractNum w:abstractNumId="990">
-    <w:nsid w:val="613a89d6"/>
+    <w:nsid w:val="69e0a2fd"/>
     <w:multiLevelType w:val="multilevel"/>
     <w:lvl w:ilvl="0">
       <w:numFmt w:val="bullet"/>
@@ -1213,7 +2065,7 @@
     </w:lvl>
   </w:abstractNum>
   <w:abstractNum w:abstractNumId="99411">
-    <w:nsid w:val="8f822671"/>
+    <w:nsid w:val="264bd43d"/>
     <w:multiLevelType w:val="multilevel"/>
     <w:lvl w:ilvl="0">
       <w:start w:val="1"/>
@@ -1301,7 +2153,7 @@
     </w:lvl>
   </w:abstractNum>
   <w:abstractNum w:abstractNumId="991">
-    <w:nsid w:val="dde5fa9a"/>
+    <w:nsid w:val="e4b97aba"/>
     <w:multiLevelType w:val="multilevel"/>
     <w:lvl w:ilvl="0">
       <w:numFmt w:val="bullet"/>
@@ -1412,9 +2264,6 @@
     </w:lvlOverride>
   </w:num>
   <w:num w:numId="1002">
-    <w:abstractNumId w:val="991"/>
-  </w:num>
-  <w:num w:numId="1003">
     <w:abstractNumId w:val="991"/>
   </w:num>
 </w:numbering>

</xml_diff>

<commit_message>
new images and tables
Update the images and table.
</commit_message>
<xml_diff>
--- a/Report/RegionalSample.docx
+++ b/Report/RegionalSample.docx
@@ -82,7 +82,7 @@
         <w:pStyle w:val="Date"/>
       </w:pPr>
       <w:r>
-        <w:t xml:space="preserve">November</w:t>
+        <w:t xml:space="preserve">December</w:t>
       </w:r>
       <w:r>
         <w:t xml:space="preserve"> </w:t>
@@ -93,7 +93,7 @@
     </w:p>
     <w:p>
       <w:pPr>
-        <w:pStyle w:val="Heading1"/>
+        <w:pStyle w:val="Heading2"/>
       </w:pPr>
       <w:bookmarkStart w:id="21" w:name="introduction"/>
       <w:bookmarkEnd w:id="21"/>
@@ -468,40 +468,40 @@
               <w:jc w:val="left"/>
             </w:pPr>
             <w:r>
-              <w:t xml:space="preserve">Canterbury</w:t>
-            </w:r>
-          </w:p>
-        </w:tc>
-        <w:tc>
-          <w:p>
-            <w:pPr>
-              <w:pStyle w:val="Compact"/>
-              <w:jc w:val="right"/>
-            </w:pPr>
-            <w:r>
-              <w:t xml:space="preserve">440</w:t>
-            </w:r>
-          </w:p>
-        </w:tc>
-        <w:tc>
-          <w:p>
-            <w:pPr>
-              <w:pStyle w:val="Compact"/>
-              <w:jc w:val="right"/>
-            </w:pPr>
-            <w:r>
-              <w:t xml:space="preserve">172</w:t>
-            </w:r>
-          </w:p>
-        </w:tc>
-        <w:tc>
-          <w:p>
-            <w:pPr>
-              <w:pStyle w:val="Compact"/>
-              <w:jc w:val="right"/>
-            </w:pPr>
-            <w:r>
-              <w:t xml:space="preserve">612</w:t>
+              <w:t xml:space="preserve">Auckland Region</w:t>
+            </w:r>
+          </w:p>
+        </w:tc>
+        <w:tc>
+          <w:p>
+            <w:pPr>
+              <w:pStyle w:val="Compact"/>
+              <w:jc w:val="right"/>
+            </w:pPr>
+            <w:r>
+              <w:t xml:space="preserve">70</w:t>
+            </w:r>
+          </w:p>
+        </w:tc>
+        <w:tc>
+          <w:p>
+            <w:pPr>
+              <w:pStyle w:val="Compact"/>
+              <w:jc w:val="right"/>
+            </w:pPr>
+            <w:r>
+              <w:t xml:space="preserve">5</w:t>
+            </w:r>
+          </w:p>
+        </w:tc>
+        <w:tc>
+          <w:p>
+            <w:pPr>
+              <w:pStyle w:val="Compact"/>
+              <w:jc w:val="right"/>
+            </w:pPr>
+            <w:r>
+              <w:t xml:space="preserve">75</w:t>
             </w:r>
           </w:p>
         </w:tc>
@@ -514,40 +514,40 @@
               <w:jc w:val="left"/>
             </w:pPr>
             <w:r>
-              <w:t xml:space="preserve">Gisborne</w:t>
-            </w:r>
-          </w:p>
-        </w:tc>
-        <w:tc>
-          <w:p>
-            <w:pPr>
-              <w:pStyle w:val="Compact"/>
-              <w:jc w:val="right"/>
-            </w:pPr>
-            <w:r>
-              <w:t xml:space="preserve">186</w:t>
-            </w:r>
-          </w:p>
-        </w:tc>
-        <w:tc>
-          <w:p>
-            <w:pPr>
-              <w:pStyle w:val="Compact"/>
-              <w:jc w:val="right"/>
-            </w:pPr>
-            <w:r>
-              <w:t xml:space="preserve">34</w:t>
-            </w:r>
-          </w:p>
-        </w:tc>
-        <w:tc>
-          <w:p>
-            <w:pPr>
-              <w:pStyle w:val="Compact"/>
-              <w:jc w:val="right"/>
-            </w:pPr>
-            <w:r>
-              <w:t xml:space="preserve">220</w:t>
+              <w:t xml:space="preserve">Bay of Plenty Region</w:t>
+            </w:r>
+          </w:p>
+        </w:tc>
+        <w:tc>
+          <w:p>
+            <w:pPr>
+              <w:pStyle w:val="Compact"/>
+              <w:jc w:val="right"/>
+            </w:pPr>
+            <w:r>
+              <w:t xml:space="preserve">156</w:t>
+            </w:r>
+          </w:p>
+        </w:tc>
+        <w:tc>
+          <w:p>
+            <w:pPr>
+              <w:pStyle w:val="Compact"/>
+              <w:jc w:val="right"/>
+            </w:pPr>
+            <w:r>
+              <w:t xml:space="preserve">41</w:t>
+            </w:r>
+          </w:p>
+        </w:tc>
+        <w:tc>
+          <w:p>
+            <w:pPr>
+              <w:pStyle w:val="Compact"/>
+              <w:jc w:val="right"/>
+            </w:pPr>
+            <w:r>
+              <w:t xml:space="preserve">197</w:t>
             </w:r>
           </w:p>
         </w:tc>
@@ -560,40 +560,40 @@
               <w:jc w:val="left"/>
             </w:pPr>
             <w:r>
-              <w:t xml:space="preserve">Hawkes Bay</w:t>
-            </w:r>
-          </w:p>
-        </w:tc>
-        <w:tc>
-          <w:p>
-            <w:pPr>
-              <w:pStyle w:val="Compact"/>
-              <w:jc w:val="right"/>
-            </w:pPr>
-            <w:r>
-              <w:t xml:space="preserve">164</w:t>
-            </w:r>
-          </w:p>
-        </w:tc>
-        <w:tc>
-          <w:p>
-            <w:pPr>
-              <w:pStyle w:val="Compact"/>
-              <w:jc w:val="right"/>
-            </w:pPr>
-            <w:r>
-              <w:t xml:space="preserve">20</w:t>
-            </w:r>
-          </w:p>
-        </w:tc>
-        <w:tc>
-          <w:p>
-            <w:pPr>
-              <w:pStyle w:val="Compact"/>
-              <w:jc w:val="right"/>
-            </w:pPr>
-            <w:r>
-              <w:t xml:space="preserve">184</w:t>
+              <w:t xml:space="preserve">Canterbury Region</w:t>
+            </w:r>
+          </w:p>
+        </w:tc>
+        <w:tc>
+          <w:p>
+            <w:pPr>
+              <w:pStyle w:val="Compact"/>
+              <w:jc w:val="right"/>
+            </w:pPr>
+            <w:r>
+              <w:t xml:space="preserve">505</w:t>
+            </w:r>
+          </w:p>
+        </w:tc>
+        <w:tc>
+          <w:p>
+            <w:pPr>
+              <w:pStyle w:val="Compact"/>
+              <w:jc w:val="right"/>
+            </w:pPr>
+            <w:r>
+              <w:t xml:space="preserve">207</w:t>
+            </w:r>
+          </w:p>
+        </w:tc>
+        <w:tc>
+          <w:p>
+            <w:pPr>
+              <w:pStyle w:val="Compact"/>
+              <w:jc w:val="right"/>
+            </w:pPr>
+            <w:r>
+              <w:t xml:space="preserve">712</w:t>
             </w:r>
           </w:p>
         </w:tc>
@@ -606,40 +606,40 @@
               <w:jc w:val="left"/>
             </w:pPr>
             <w:r>
-              <w:t xml:space="preserve">Marlborough</w:t>
-            </w:r>
-          </w:p>
-        </w:tc>
-        <w:tc>
-          <w:p>
-            <w:pPr>
-              <w:pStyle w:val="Compact"/>
-              <w:jc w:val="right"/>
-            </w:pPr>
-            <w:r>
-              <w:t xml:space="preserve">100</w:t>
-            </w:r>
-          </w:p>
-        </w:tc>
-        <w:tc>
-          <w:p>
-            <w:pPr>
-              <w:pStyle w:val="Compact"/>
-              <w:jc w:val="right"/>
-            </w:pPr>
-            <w:r>
-              <w:t xml:space="preserve">72</w:t>
-            </w:r>
-          </w:p>
-        </w:tc>
-        <w:tc>
-          <w:p>
-            <w:pPr>
-              <w:pStyle w:val="Compact"/>
-              <w:jc w:val="right"/>
-            </w:pPr>
-            <w:r>
-              <w:t xml:space="preserve">172</w:t>
+              <w:t xml:space="preserve">Gisborne Region</w:t>
+            </w:r>
+          </w:p>
+        </w:tc>
+        <w:tc>
+          <w:p>
+            <w:pPr>
+              <w:pStyle w:val="Compact"/>
+              <w:jc w:val="right"/>
+            </w:pPr>
+            <w:r>
+              <w:t xml:space="preserve">122</w:t>
+            </w:r>
+          </w:p>
+        </w:tc>
+        <w:tc>
+          <w:p>
+            <w:pPr>
+              <w:pStyle w:val="Compact"/>
+              <w:jc w:val="right"/>
+            </w:pPr>
+            <w:r>
+              <w:t xml:space="preserve">9</w:t>
+            </w:r>
+          </w:p>
+        </w:tc>
+        <w:tc>
+          <w:p>
+            <w:pPr>
+              <w:pStyle w:val="Compact"/>
+              <w:jc w:val="right"/>
+            </w:pPr>
+            <w:r>
+              <w:t xml:space="preserve">131</w:t>
             </w:r>
           </w:p>
         </w:tc>
@@ -652,40 +652,40 @@
               <w:jc w:val="left"/>
             </w:pPr>
             <w:r>
-              <w:t xml:space="preserve">Nelson</w:t>
-            </w:r>
-          </w:p>
-        </w:tc>
-        <w:tc>
-          <w:p>
-            <w:pPr>
-              <w:pStyle w:val="Compact"/>
-              <w:jc w:val="right"/>
-            </w:pPr>
-            <w:r>
-              <w:t xml:space="preserve">72</w:t>
-            </w:r>
-          </w:p>
-        </w:tc>
-        <w:tc>
-          <w:p>
-            <w:pPr>
-              <w:pStyle w:val="Compact"/>
-              <w:jc w:val="right"/>
-            </w:pPr>
-            <w:r>
-              <w:t xml:space="preserve">222</w:t>
-            </w:r>
-          </w:p>
-        </w:tc>
-        <w:tc>
-          <w:p>
-            <w:pPr>
-              <w:pStyle w:val="Compact"/>
-              <w:jc w:val="right"/>
-            </w:pPr>
-            <w:r>
-              <w:t xml:space="preserve">294</w:t>
+              <w:t xml:space="preserve">Hawke’s Bay Region</w:t>
+            </w:r>
+          </w:p>
+        </w:tc>
+        <w:tc>
+          <w:p>
+            <w:pPr>
+              <w:pStyle w:val="Compact"/>
+              <w:jc w:val="right"/>
+            </w:pPr>
+            <w:r>
+              <w:t xml:space="preserve">187</w:t>
+            </w:r>
+          </w:p>
+        </w:tc>
+        <w:tc>
+          <w:p>
+            <w:pPr>
+              <w:pStyle w:val="Compact"/>
+              <w:jc w:val="right"/>
+            </w:pPr>
+            <w:r>
+              <w:t xml:space="preserve">31</w:t>
+            </w:r>
+          </w:p>
+        </w:tc>
+        <w:tc>
+          <w:p>
+            <w:pPr>
+              <w:pStyle w:val="Compact"/>
+              <w:jc w:val="right"/>
+            </w:pPr>
+            <w:r>
+              <w:t xml:space="preserve">218</w:t>
             </w:r>
           </w:p>
         </w:tc>
@@ -698,40 +698,40 @@
               <w:jc w:val="left"/>
             </w:pPr>
             <w:r>
-              <w:t xml:space="preserve">North Auckland</w:t>
-            </w:r>
-          </w:p>
-        </w:tc>
-        <w:tc>
-          <w:p>
-            <w:pPr>
-              <w:pStyle w:val="Compact"/>
-              <w:jc w:val="right"/>
-            </w:pPr>
-            <w:r>
-              <w:t xml:space="preserve">255</w:t>
-            </w:r>
-          </w:p>
-        </w:tc>
-        <w:tc>
-          <w:p>
-            <w:pPr>
-              <w:pStyle w:val="Compact"/>
-              <w:jc w:val="right"/>
-            </w:pPr>
-            <w:r>
-              <w:t xml:space="preserve">35</w:t>
-            </w:r>
-          </w:p>
-        </w:tc>
-        <w:tc>
-          <w:p>
-            <w:pPr>
-              <w:pStyle w:val="Compact"/>
-              <w:jc w:val="right"/>
-            </w:pPr>
-            <w:r>
-              <w:t xml:space="preserve">290</w:t>
+              <w:t xml:space="preserve">Manawatu-Wanganui Region</w:t>
+            </w:r>
+          </w:p>
+        </w:tc>
+        <w:tc>
+          <w:p>
+            <w:pPr>
+              <w:pStyle w:val="Compact"/>
+              <w:jc w:val="right"/>
+            </w:pPr>
+            <w:r>
+              <w:t xml:space="preserve">288</w:t>
+            </w:r>
+          </w:p>
+        </w:tc>
+        <w:tc>
+          <w:p>
+            <w:pPr>
+              <w:pStyle w:val="Compact"/>
+              <w:jc w:val="right"/>
+            </w:pPr>
+            <w:r>
+              <w:t xml:space="preserve">61</w:t>
+            </w:r>
+          </w:p>
+        </w:tc>
+        <w:tc>
+          <w:p>
+            <w:pPr>
+              <w:pStyle w:val="Compact"/>
+              <w:jc w:val="right"/>
+            </w:pPr>
+            <w:r>
+              <w:t xml:space="preserve">349</w:t>
             </w:r>
           </w:p>
         </w:tc>
@@ -744,40 +744,40 @@
               <w:jc w:val="left"/>
             </w:pPr>
             <w:r>
-              <w:t xml:space="preserve">Otago</w:t>
-            </w:r>
-          </w:p>
-        </w:tc>
-        <w:tc>
-          <w:p>
-            <w:pPr>
-              <w:pStyle w:val="Compact"/>
-              <w:jc w:val="right"/>
-            </w:pPr>
-            <w:r>
-              <w:t xml:space="preserve">427</w:t>
-            </w:r>
-          </w:p>
-        </w:tc>
-        <w:tc>
-          <w:p>
-            <w:pPr>
-              <w:pStyle w:val="Compact"/>
-              <w:jc w:val="right"/>
-            </w:pPr>
-            <w:r>
-              <w:t xml:space="preserve">139</w:t>
-            </w:r>
-          </w:p>
-        </w:tc>
-        <w:tc>
-          <w:p>
-            <w:pPr>
-              <w:pStyle w:val="Compact"/>
-              <w:jc w:val="right"/>
-            </w:pPr>
-            <w:r>
-              <w:t xml:space="preserve">566</w:t>
+              <w:t xml:space="preserve">Marlborough Region</w:t>
+            </w:r>
+          </w:p>
+        </w:tc>
+        <w:tc>
+          <w:p>
+            <w:pPr>
+              <w:pStyle w:val="Compact"/>
+              <w:jc w:val="right"/>
+            </w:pPr>
+            <w:r>
+              <w:t xml:space="preserve">84</w:t>
+            </w:r>
+          </w:p>
+        </w:tc>
+        <w:tc>
+          <w:p>
+            <w:pPr>
+              <w:pStyle w:val="Compact"/>
+              <w:jc w:val="right"/>
+            </w:pPr>
+            <w:r>
+              <w:t xml:space="preserve">75</w:t>
+            </w:r>
+          </w:p>
+        </w:tc>
+        <w:tc>
+          <w:p>
+            <w:pPr>
+              <w:pStyle w:val="Compact"/>
+              <w:jc w:val="right"/>
+            </w:pPr>
+            <w:r>
+              <w:t xml:space="preserve">159</w:t>
             </w:r>
           </w:p>
         </w:tc>
@@ -790,40 +790,40 @@
               <w:jc w:val="left"/>
             </w:pPr>
             <w:r>
-              <w:t xml:space="preserve">South Auckland</w:t>
-            </w:r>
-          </w:p>
-        </w:tc>
-        <w:tc>
-          <w:p>
-            <w:pPr>
-              <w:pStyle w:val="Compact"/>
-              <w:jc w:val="right"/>
-            </w:pPr>
-            <w:r>
-              <w:t xml:space="preserve">433</w:t>
-            </w:r>
-          </w:p>
-        </w:tc>
-        <w:tc>
-          <w:p>
-            <w:pPr>
-              <w:pStyle w:val="Compact"/>
-              <w:jc w:val="right"/>
-            </w:pPr>
-            <w:r>
-              <w:t xml:space="preserve">82</w:t>
-            </w:r>
-          </w:p>
-        </w:tc>
-        <w:tc>
-          <w:p>
-            <w:pPr>
-              <w:pStyle w:val="Compact"/>
-              <w:jc w:val="right"/>
-            </w:pPr>
-            <w:r>
-              <w:t xml:space="preserve">515</w:t>
+              <w:t xml:space="preserve">Nelson Region</w:t>
+            </w:r>
+          </w:p>
+        </w:tc>
+        <w:tc>
+          <w:p>
+            <w:pPr>
+              <w:pStyle w:val="Compact"/>
+              <w:jc w:val="right"/>
+            </w:pPr>
+            <w:r>
+              <w:t xml:space="preserve">5</w:t>
+            </w:r>
+          </w:p>
+        </w:tc>
+        <w:tc>
+          <w:p>
+            <w:pPr>
+              <w:pStyle w:val="Compact"/>
+              <w:jc w:val="right"/>
+            </w:pPr>
+            <w:r>
+              <w:t xml:space="preserve">2</w:t>
+            </w:r>
+          </w:p>
+        </w:tc>
+        <w:tc>
+          <w:p>
+            <w:pPr>
+              <w:pStyle w:val="Compact"/>
+              <w:jc w:val="right"/>
+            </w:pPr>
+            <w:r>
+              <w:t xml:space="preserve">7</w:t>
             </w:r>
           </w:p>
         </w:tc>
@@ -836,40 +836,40 @@
               <w:jc w:val="left"/>
             </w:pPr>
             <w:r>
-              <w:t xml:space="preserve">Southland</w:t>
-            </w:r>
-          </w:p>
-        </w:tc>
-        <w:tc>
-          <w:p>
-            <w:pPr>
-              <w:pStyle w:val="Compact"/>
-              <w:jc w:val="right"/>
-            </w:pPr>
-            <w:r>
-              <w:t xml:space="preserve">233</w:t>
-            </w:r>
-          </w:p>
-        </w:tc>
-        <w:tc>
-          <w:p>
-            <w:pPr>
-              <w:pStyle w:val="Compact"/>
-              <w:jc w:val="right"/>
-            </w:pPr>
-            <w:r>
-              <w:t xml:space="preserve">261</w:t>
-            </w:r>
-          </w:p>
-        </w:tc>
-        <w:tc>
-          <w:p>
-            <w:pPr>
-              <w:pStyle w:val="Compact"/>
-              <w:jc w:val="right"/>
-            </w:pPr>
-            <w:r>
-              <w:t xml:space="preserve">494</w:t>
+              <w:t xml:space="preserve">Northland Region</w:t>
+            </w:r>
+          </w:p>
+        </w:tc>
+        <w:tc>
+          <w:p>
+            <w:pPr>
+              <w:pStyle w:val="Compact"/>
+              <w:jc w:val="right"/>
+            </w:pPr>
+            <w:r>
+              <w:t xml:space="preserve">172</w:t>
+            </w:r>
+          </w:p>
+        </w:tc>
+        <w:tc>
+          <w:p>
+            <w:pPr>
+              <w:pStyle w:val="Compact"/>
+              <w:jc w:val="right"/>
+            </w:pPr>
+            <w:r>
+              <w:t xml:space="preserve">30</w:t>
+            </w:r>
+          </w:p>
+        </w:tc>
+        <w:tc>
+          <w:p>
+            <w:pPr>
+              <w:pStyle w:val="Compact"/>
+              <w:jc w:val="right"/>
+            </w:pPr>
+            <w:r>
+              <w:t xml:space="preserve">202</w:t>
             </w:r>
           </w:p>
         </w:tc>
@@ -882,40 +882,40 @@
               <w:jc w:val="left"/>
             </w:pPr>
             <w:r>
-              <w:t xml:space="preserve">Taranaki</w:t>
-            </w:r>
-          </w:p>
-        </w:tc>
-        <w:tc>
-          <w:p>
-            <w:pPr>
-              <w:pStyle w:val="Compact"/>
-              <w:jc w:val="right"/>
-            </w:pPr>
-            <w:r>
-              <w:t xml:space="preserve">112</w:t>
-            </w:r>
-          </w:p>
-        </w:tc>
-        <w:tc>
-          <w:p>
-            <w:pPr>
-              <w:pStyle w:val="Compact"/>
-              <w:jc w:val="right"/>
-            </w:pPr>
-            <w:r>
-              <w:t xml:space="preserve">40</w:t>
-            </w:r>
-          </w:p>
-        </w:tc>
-        <w:tc>
-          <w:p>
-            <w:pPr>
-              <w:pStyle w:val="Compact"/>
-              <w:jc w:val="right"/>
-            </w:pPr>
-            <w:r>
-              <w:t xml:space="preserve">152</w:t>
+              <w:t xml:space="preserve">Otago Region</w:t>
+            </w:r>
+          </w:p>
+        </w:tc>
+        <w:tc>
+          <w:p>
+            <w:pPr>
+              <w:pStyle w:val="Compact"/>
+              <w:jc w:val="right"/>
+            </w:pPr>
+            <w:r>
+              <w:t xml:space="preserve">398</w:t>
+            </w:r>
+          </w:p>
+        </w:tc>
+        <w:tc>
+          <w:p>
+            <w:pPr>
+              <w:pStyle w:val="Compact"/>
+              <w:jc w:val="right"/>
+            </w:pPr>
+            <w:r>
+              <w:t xml:space="preserve">99</w:t>
+            </w:r>
+          </w:p>
+        </w:tc>
+        <w:tc>
+          <w:p>
+            <w:pPr>
+              <w:pStyle w:val="Compact"/>
+              <w:jc w:val="right"/>
+            </w:pPr>
+            <w:r>
+              <w:t xml:space="preserve">497</w:t>
             </w:r>
           </w:p>
         </w:tc>
@@ -928,40 +928,40 @@
               <w:jc w:val="left"/>
             </w:pPr>
             <w:r>
-              <w:t xml:space="preserve">Wellington</w:t>
-            </w:r>
-          </w:p>
-        </w:tc>
-        <w:tc>
-          <w:p>
-            <w:pPr>
-              <w:pStyle w:val="Compact"/>
-              <w:jc w:val="right"/>
-            </w:pPr>
-            <w:r>
-              <w:t xml:space="preserve">359</w:t>
-            </w:r>
-          </w:p>
-        </w:tc>
-        <w:tc>
-          <w:p>
-            <w:pPr>
-              <w:pStyle w:val="Compact"/>
-              <w:jc w:val="right"/>
-            </w:pPr>
-            <w:r>
-              <w:t xml:space="preserve">79</w:t>
-            </w:r>
-          </w:p>
-        </w:tc>
-        <w:tc>
-          <w:p>
-            <w:pPr>
-              <w:pStyle w:val="Compact"/>
-              <w:jc w:val="right"/>
-            </w:pPr>
-            <w:r>
-              <w:t xml:space="preserve">438</w:t>
+              <w:t xml:space="preserve">Southland Region</w:t>
+            </w:r>
+          </w:p>
+        </w:tc>
+        <w:tc>
+          <w:p>
+            <w:pPr>
+              <w:pStyle w:val="Compact"/>
+              <w:jc w:val="right"/>
+            </w:pPr>
+            <w:r>
+              <w:t xml:space="preserve">216</w:t>
+            </w:r>
+          </w:p>
+        </w:tc>
+        <w:tc>
+          <w:p>
+            <w:pPr>
+              <w:pStyle w:val="Compact"/>
+              <w:jc w:val="right"/>
+            </w:pPr>
+            <w:r>
+              <w:t xml:space="preserve">279</w:t>
+            </w:r>
+          </w:p>
+        </w:tc>
+        <w:tc>
+          <w:p>
+            <w:pPr>
+              <w:pStyle w:val="Compact"/>
+              <w:jc w:val="right"/>
+            </w:pPr>
+            <w:r>
+              <w:t xml:space="preserve">495</w:t>
             </w:r>
           </w:p>
         </w:tc>
@@ -974,40 +974,224 @@
               <w:jc w:val="left"/>
             </w:pPr>
             <w:r>
-              <w:t xml:space="preserve">Westland</w:t>
-            </w:r>
-          </w:p>
-        </w:tc>
-        <w:tc>
-          <w:p>
-            <w:pPr>
-              <w:pStyle w:val="Compact"/>
-              <w:jc w:val="right"/>
-            </w:pPr>
-            <w:r>
-              <w:t xml:space="preserve">35</w:t>
-            </w:r>
-          </w:p>
-        </w:tc>
-        <w:tc>
-          <w:p>
-            <w:pPr>
-              <w:pStyle w:val="Compact"/>
-              <w:jc w:val="right"/>
-            </w:pPr>
-            <w:r>
-              <w:t xml:space="preserve">206</w:t>
-            </w:r>
-          </w:p>
-        </w:tc>
-        <w:tc>
-          <w:p>
-            <w:pPr>
-              <w:pStyle w:val="Compact"/>
-              <w:jc w:val="right"/>
-            </w:pPr>
-            <w:r>
-              <w:t xml:space="preserve">241</w:t>
+              <w:t xml:space="preserve">Taranaki Region</w:t>
+            </w:r>
+          </w:p>
+        </w:tc>
+        <w:tc>
+          <w:p>
+            <w:pPr>
+              <w:pStyle w:val="Compact"/>
+              <w:jc w:val="right"/>
+            </w:pPr>
+            <w:r>
+              <w:t xml:space="preserve">89</w:t>
+            </w:r>
+          </w:p>
+        </w:tc>
+        <w:tc>
+          <w:p>
+            <w:pPr>
+              <w:pStyle w:val="Compact"/>
+              <w:jc w:val="right"/>
+            </w:pPr>
+            <w:r>
+              <w:t xml:space="preserve">26</w:t>
+            </w:r>
+          </w:p>
+        </w:tc>
+        <w:tc>
+          <w:p>
+            <w:pPr>
+              <w:pStyle w:val="Compact"/>
+              <w:jc w:val="right"/>
+            </w:pPr>
+            <w:r>
+              <w:t xml:space="preserve">115</w:t>
+            </w:r>
+          </w:p>
+        </w:tc>
+      </w:tr>
+      <w:tr>
+        <w:tc>
+          <w:p>
+            <w:pPr>
+              <w:pStyle w:val="Compact"/>
+              <w:jc w:val="left"/>
+            </w:pPr>
+            <w:r>
+              <w:t xml:space="preserve">Tasman Region</w:t>
+            </w:r>
+          </w:p>
+        </w:tc>
+        <w:tc>
+          <w:p>
+            <w:pPr>
+              <w:pStyle w:val="Compact"/>
+              <w:jc w:val="right"/>
+            </w:pPr>
+            <w:r>
+              <w:t xml:space="preserve">50</w:t>
+            </w:r>
+          </w:p>
+        </w:tc>
+        <w:tc>
+          <w:p>
+            <w:pPr>
+              <w:pStyle w:val="Compact"/>
+              <w:jc w:val="right"/>
+            </w:pPr>
+            <w:r>
+              <w:t xml:space="preserve">103</w:t>
+            </w:r>
+          </w:p>
+        </w:tc>
+        <w:tc>
+          <w:p>
+            <w:pPr>
+              <w:pStyle w:val="Compact"/>
+              <w:jc w:val="right"/>
+            </w:pPr>
+            <w:r>
+              <w:t xml:space="preserve">153</w:t>
+            </w:r>
+          </w:p>
+        </w:tc>
+      </w:tr>
+      <w:tr>
+        <w:tc>
+          <w:p>
+            <w:pPr>
+              <w:pStyle w:val="Compact"/>
+              <w:jc w:val="left"/>
+            </w:pPr>
+            <w:r>
+              <w:t xml:space="preserve">Waikato Region</w:t>
+            </w:r>
+          </w:p>
+        </w:tc>
+        <w:tc>
+          <w:p>
+            <w:pPr>
+              <w:pStyle w:val="Compact"/>
+              <w:jc w:val="right"/>
+            </w:pPr>
+            <w:r>
+              <w:t xml:space="preserve">323</w:t>
+            </w:r>
+          </w:p>
+        </w:tc>
+        <w:tc>
+          <w:p>
+            <w:pPr>
+              <w:pStyle w:val="Compact"/>
+              <w:jc w:val="right"/>
+            </w:pPr>
+            <w:r>
+              <w:t xml:space="preserve">62</w:t>
+            </w:r>
+          </w:p>
+        </w:tc>
+        <w:tc>
+          <w:p>
+            <w:pPr>
+              <w:pStyle w:val="Compact"/>
+              <w:jc w:val="right"/>
+            </w:pPr>
+            <w:r>
+              <w:t xml:space="preserve">385</w:t>
+            </w:r>
+          </w:p>
+        </w:tc>
+      </w:tr>
+      <w:tr>
+        <w:tc>
+          <w:p>
+            <w:pPr>
+              <w:pStyle w:val="Compact"/>
+              <w:jc w:val="left"/>
+            </w:pPr>
+            <w:r>
+              <w:t xml:space="preserve">Wellington Region</w:t>
+            </w:r>
+          </w:p>
+        </w:tc>
+        <w:tc>
+          <w:p>
+            <w:pPr>
+              <w:pStyle w:val="Compact"/>
+              <w:jc w:val="right"/>
+            </w:pPr>
+            <w:r>
+              <w:t xml:space="preserve">102</w:t>
+            </w:r>
+          </w:p>
+        </w:tc>
+        <w:tc>
+          <w:p>
+            <w:pPr>
+              <w:pStyle w:val="Compact"/>
+              <w:jc w:val="right"/>
+            </w:pPr>
+            <w:r>
+              <w:t xml:space="preserve">25</w:t>
+            </w:r>
+          </w:p>
+        </w:tc>
+        <w:tc>
+          <w:p>
+            <w:pPr>
+              <w:pStyle w:val="Compact"/>
+              <w:jc w:val="right"/>
+            </w:pPr>
+            <w:r>
+              <w:t xml:space="preserve">127</w:t>
+            </w:r>
+          </w:p>
+        </w:tc>
+      </w:tr>
+      <w:tr>
+        <w:tc>
+          <w:p>
+            <w:pPr>
+              <w:pStyle w:val="Compact"/>
+              <w:jc w:val="left"/>
+            </w:pPr>
+            <w:r>
+              <w:t xml:space="preserve">West Coast Region</w:t>
+            </w:r>
+          </w:p>
+        </w:tc>
+        <w:tc>
+          <w:p>
+            <w:pPr>
+              <w:pStyle w:val="Compact"/>
+              <w:jc w:val="right"/>
+            </w:pPr>
+            <w:r>
+              <w:t xml:space="preserve">49</w:t>
+            </w:r>
+          </w:p>
+        </w:tc>
+        <w:tc>
+          <w:p>
+            <w:pPr>
+              <w:pStyle w:val="Compact"/>
+              <w:jc w:val="right"/>
+            </w:pPr>
+            <w:r>
+              <w:t xml:space="preserve">307</w:t>
+            </w:r>
+          </w:p>
+        </w:tc>
+        <w:tc>
+          <w:p>
+            <w:pPr>
+              <w:pStyle w:val="Compact"/>
+              <w:jc w:val="right"/>
+            </w:pPr>
+            <w:r>
+              <w:t xml:space="preserve">356</w:t>
             </w:r>
           </w:p>
         </w:tc>
@@ -1227,7 +1411,7 @@
     </w:p>
     <w:p>
       <w:pPr>
-        <w:pStyle w:val="Heading1"/>
+        <w:pStyle w:val="Heading2"/>
       </w:pPr>
       <w:bookmarkStart w:id="27" w:name="recommended-monitoring-design-for-regional-councils"/>
       <w:bookmarkEnd w:id="27"/>
@@ -2738,7 +2922,7 @@
     </w:lvl>
   </w:abstractNum>
   <w:abstractNum w:abstractNumId="990">
-    <w:nsid w:val="6689d6e4"/>
+    <w:nsid w:val="f972d4cd"/>
     <w:multiLevelType w:val="multilevel"/>
     <w:lvl w:ilvl="0">
       <w:numFmt w:val="bullet"/>
@@ -2819,7 +3003,7 @@
     </w:lvl>
   </w:abstractNum>
   <w:abstractNum w:abstractNumId="99411">
-    <w:nsid w:val="fa81b1dd"/>
+    <w:nsid w:val="55d452e0"/>
     <w:multiLevelType w:val="multilevel"/>
     <w:lvl w:ilvl="0">
       <w:start w:val="1"/>
@@ -2907,7 +3091,7 @@
     </w:lvl>
   </w:abstractNum>
   <w:abstractNum w:abstractNumId="991">
-    <w:nsid w:val="e6ca2391"/>
+    <w:nsid w:val="6d1d7ff2"/>
     <w:multiLevelType w:val="multilevel"/>
     <w:lvl w:ilvl="0">
       <w:numFmt w:val="bullet"/>

</xml_diff>